<commit_message>
git added structure to the procesado DCBs para sustratos en electronica de potencia  document
</commit_message>
<xml_diff>
--- a/mysNotasTecnicas/procesado DCBs para sustratos en electronica de potencia.docx
+++ b/mysNotasTecnicas/procesado DCBs para sustratos en electronica de potencia.docx
@@ -4,417 +4,1239 @@
   <w:body>
     <w:p>
       <w:pPr>
+        <w:pStyle w:val="Ttulo1"/>
+      </w:pPr>
+      <w:r>
+        <w:t>Introducción</w:t>
+      </w:r>
+    </w:p>
+    <w:p>
+      <w:pPr>
+        <w:ind w:left="0"/>
+      </w:pPr>
+      <w:r>
+        <w:t xml:space="preserve">En la actualidad </w:t>
+      </w:r>
+      <w:r>
+        <w:t xml:space="preserve">uno de los </w:t>
+      </w:r>
+      <w:r>
+        <w:rPr>
+          <w:b/>
+        </w:rPr>
+        <w:t>pilares básicos</w:t>
+      </w:r>
+      <w:r>
+        <w:t xml:space="preserve"> </w:t>
+      </w:r>
+      <w:r>
+        <w:t xml:space="preserve">en la evolución hacia una </w:t>
+      </w:r>
+      <w:r>
+        <w:rPr>
+          <w:b/>
+        </w:rPr>
+        <w:t xml:space="preserve">generación y conversión de </w:t>
+      </w:r>
+      <w:r>
+        <w:rPr>
+          <w:b/>
+        </w:rPr>
+        <w:t xml:space="preserve">la </w:t>
+      </w:r>
+      <w:r>
+        <w:rPr>
+          <w:b/>
+        </w:rPr>
+        <w:t>energía eléctrica</w:t>
+      </w:r>
+      <w:r>
+        <w:t xml:space="preserve"> </w:t>
+      </w:r>
+      <w:r>
+        <w:rPr>
+          <w:b/>
+        </w:rPr>
+        <w:t>más eficaz y eficiente</w:t>
+      </w:r>
+      <w:r>
+        <w:t xml:space="preserve"> es la </w:t>
+      </w:r>
+      <w:r>
+        <w:t>investigación de nuevas tecnologías</w:t>
+      </w:r>
+      <w:r>
+        <w:t xml:space="preserve">, y por ende el uso de </w:t>
+      </w:r>
+      <w:r>
+        <w:rPr>
+          <w:b/>
+        </w:rPr>
+        <w:t>mejores componentes</w:t>
+      </w:r>
+      <w:r>
+        <w:t xml:space="preserve">, en la </w:t>
+      </w:r>
+      <w:r>
+        <w:rPr>
+          <w:b/>
+        </w:rPr>
+        <w:t>Electrónica e Potencia</w:t>
+      </w:r>
+      <w:r>
+        <w:t xml:space="preserve"> (PE). </w:t>
+      </w:r>
+    </w:p>
+    <w:p>
+      <w:pPr>
+        <w:ind w:left="0"/>
+        <w:rPr>
+          <w:rStyle w:val="nfasissutil"/>
+        </w:rPr>
+      </w:pPr>
+      <w:r>
+        <w:rPr>
+          <w:rStyle w:val="nfasissutil"/>
+        </w:rPr>
+        <w:t>Nuevos componentes, nuevos retos</w:t>
+      </w:r>
+      <w:r>
+        <w:rPr>
+          <w:rStyle w:val="nfasissutil"/>
+        </w:rPr>
+        <w:t xml:space="preserve"> en </w:t>
+      </w:r>
+      <w:proofErr w:type="spellStart"/>
+      <w:r>
+        <w:rPr>
+          <w:rStyle w:val="nfasissutil"/>
+        </w:rPr>
+        <w:t>packaging</w:t>
+      </w:r>
+      <w:proofErr w:type="spellEnd"/>
+      <w:r>
+        <w:rPr>
+          <w:rStyle w:val="nfasissutil"/>
+        </w:rPr>
+        <w:t xml:space="preserve"> </w:t>
+      </w:r>
+    </w:p>
+    <w:p>
+      <w:pPr>
+        <w:ind w:left="0"/>
+      </w:pPr>
+      <w:r>
+        <w:t xml:space="preserve">En consecuencia, </w:t>
+      </w:r>
+      <w:r>
+        <w:t>l</w:t>
+      </w:r>
+      <w:r>
+        <w:t xml:space="preserve">a aparición de </w:t>
+      </w:r>
+      <w:r>
+        <w:rPr>
+          <w:b/>
+        </w:rPr>
+        <w:t>nuevos componentes</w:t>
+      </w:r>
+      <w:r>
+        <w:t xml:space="preserve"> en la electrónica, y muy especialmente en la electrónica de potencia, siempre ha significado </w:t>
+      </w:r>
+      <w:r>
+        <w:rPr>
+          <w:b/>
+        </w:rPr>
+        <w:t>nuevos retos</w:t>
+      </w:r>
+      <w:r>
+        <w:t xml:space="preserve"> para la </w:t>
+      </w:r>
+      <w:r>
+        <w:rPr>
+          <w:b/>
+        </w:rPr>
+        <w:t>elaboración de encapsulados</w:t>
+      </w:r>
+      <w:r>
+        <w:t xml:space="preserve"> que se adapten lo mejor posible a dichos componentes y a los entornos de trabajo para los cuales han sido pensados.</w:t>
+      </w:r>
+    </w:p>
+    <w:p>
+      <w:pPr>
+        <w:ind w:left="0"/>
+      </w:pPr>
+      <w:r>
+        <w:rPr>
+          <w:b/>
+        </w:rPr>
+        <w:t>Componentes</w:t>
+      </w:r>
+      <w:r>
+        <w:t xml:space="preserve"> basados en tecnologías como el </w:t>
+      </w:r>
+      <w:proofErr w:type="spellStart"/>
+      <w:r>
+        <w:t>SiC</w:t>
+      </w:r>
+      <w:proofErr w:type="spellEnd"/>
+      <w:r>
+        <w:t xml:space="preserve"> </w:t>
+      </w:r>
+      <w:r>
+        <w:rPr>
+          <w:b/>
+        </w:rPr>
+        <w:t>pueden trabajar</w:t>
+      </w:r>
+      <w:r>
+        <w:t xml:space="preserve"> a más altas temperaturas y mayores </w:t>
+      </w:r>
+      <w:r>
+        <w:t>tensiones</w:t>
+      </w:r>
+      <w:r>
+        <w:t xml:space="preserve"> de bloqueo, por </w:t>
+      </w:r>
+      <w:r>
+        <w:t>ejemplo,</w:t>
+      </w:r>
+      <w:r>
+        <w:t xml:space="preserve"> </w:t>
+      </w:r>
+      <w:r>
+        <w:rPr>
+          <w:b/>
+        </w:rPr>
+        <w:t xml:space="preserve">200ºC </w:t>
+      </w:r>
+      <w:r>
+        <w:rPr>
+          <w:b/>
+        </w:rPr>
+        <w:t>y hasta 4.5kV</w:t>
+      </w:r>
+      <w:r>
+        <w:t>.</w:t>
+      </w:r>
+    </w:p>
+    <w:p>
+      <w:pPr>
+        <w:ind w:left="0"/>
+        <w:rPr>
+          <w:rStyle w:val="nfasissutil"/>
+        </w:rPr>
+      </w:pPr>
+      <w:proofErr w:type="spellStart"/>
+      <w:r>
+        <w:rPr>
+          <w:rStyle w:val="nfasissutil"/>
+        </w:rPr>
+        <w:t>Direct</w:t>
+      </w:r>
+      <w:proofErr w:type="spellEnd"/>
+      <w:r>
+        <w:rPr>
+          <w:rStyle w:val="nfasissutil"/>
+        </w:rPr>
+        <w:t xml:space="preserve"> </w:t>
+      </w:r>
+      <w:proofErr w:type="spellStart"/>
+      <w:r>
+        <w:rPr>
+          <w:rStyle w:val="nfasissutil"/>
+        </w:rPr>
+        <w:t>Copper</w:t>
+      </w:r>
+      <w:proofErr w:type="spellEnd"/>
+      <w:r>
+        <w:rPr>
+          <w:rStyle w:val="nfasissutil"/>
+        </w:rPr>
+        <w:t xml:space="preserve"> Bond </w:t>
+      </w:r>
+      <w:proofErr w:type="spellStart"/>
+      <w:r>
+        <w:rPr>
+          <w:rStyle w:val="nfasissutil"/>
+        </w:rPr>
+        <w:t>Substrate</w:t>
+      </w:r>
+      <w:proofErr w:type="spellEnd"/>
+      <w:r>
+        <w:rPr>
+          <w:rStyle w:val="nfasissutil"/>
+        </w:rPr>
+        <w:t xml:space="preserve"> (DCB)</w:t>
+      </w:r>
+    </w:p>
+    <w:p>
+      <w:pPr>
+        <w:ind w:left="0"/>
+      </w:pPr>
+      <w:r>
+        <w:t xml:space="preserve">Bajo dichas condiciones de trabajo, </w:t>
+      </w:r>
+      <w:r>
+        <w:rPr>
+          <w:b/>
+        </w:rPr>
+        <w:t>la aplicación de la tecnología DCB</w:t>
+      </w:r>
+      <w:r>
+        <w:t xml:space="preserve"> en la fabricación de encapsulados en electrónica de potencia </w:t>
+      </w:r>
+      <w:r>
+        <w:rPr>
+          <w:b/>
+        </w:rPr>
+        <w:t>cobra sentido</w:t>
+      </w:r>
+      <w:r>
+        <w:t>.</w:t>
+      </w:r>
+      <w:r>
+        <w:t xml:space="preserve"> </w:t>
+      </w:r>
+    </w:p>
+    <w:p>
+      <w:pPr>
+        <w:pStyle w:val="Ttulo1"/>
+      </w:pPr>
+      <w:r>
+        <w:t>Objetivo</w:t>
+      </w:r>
+    </w:p>
+    <w:p>
+      <w:pPr>
+        <w:ind w:left="0"/>
+      </w:pPr>
+      <w:r>
+        <w:t xml:space="preserve">El objetivo de este documento es plasmar, como nota técnica, </w:t>
+      </w:r>
+      <w:r>
+        <w:t xml:space="preserve">los </w:t>
+      </w:r>
+      <w:r>
+        <w:rPr>
+          <w:b/>
+        </w:rPr>
+        <w:t xml:space="preserve">pasos seguidos en </w:t>
+      </w:r>
+      <w:r>
+        <w:rPr>
+          <w:b/>
+        </w:rPr>
+        <w:t>el proceso de</w:t>
+      </w:r>
+      <w:r>
+        <w:rPr>
+          <w:b/>
+        </w:rPr>
+        <w:t xml:space="preserve"> manipulación y transformación de las </w:t>
+      </w:r>
+      <w:proofErr w:type="spellStart"/>
+      <w:r>
+        <w:rPr>
+          <w:b/>
+        </w:rPr>
+        <w:t>DCBs</w:t>
+      </w:r>
+      <w:proofErr w:type="spellEnd"/>
+      <w:r>
+        <w:rPr>
+          <w:b/>
+        </w:rPr>
+        <w:t xml:space="preserve"> (master </w:t>
+      </w:r>
+      <w:proofErr w:type="spellStart"/>
+      <w:r>
+        <w:rPr>
+          <w:b/>
+        </w:rPr>
+        <w:t>cards</w:t>
+      </w:r>
+      <w:proofErr w:type="spellEnd"/>
+      <w:r>
+        <w:rPr>
+          <w:b/>
+        </w:rPr>
+        <w:t>)</w:t>
+      </w:r>
+      <w:r>
+        <w:t>,</w:t>
+      </w:r>
+      <w:r>
+        <w:t xml:space="preserve"> procedentes de fábrica, para la elaboración de </w:t>
+      </w:r>
+      <w:r>
+        <w:t xml:space="preserve">sustratos que irán alojados en </w:t>
+      </w:r>
+      <w:r>
+        <w:t xml:space="preserve">encapsulados </w:t>
+      </w:r>
+      <w:r>
+        <w:t xml:space="preserve">para </w:t>
+      </w:r>
+      <w:r>
+        <w:t xml:space="preserve">electrónica de </w:t>
+      </w:r>
+      <w:r>
+        <w:t>potencia.</w:t>
+      </w:r>
+      <w:r>
+        <w:t xml:space="preserve"> </w:t>
+      </w:r>
+    </w:p>
+    <w:p>
+      <w:pPr>
+        <w:pStyle w:val="Ttulo1"/>
+      </w:pPr>
+      <w:r>
+        <w:t>Contexto</w:t>
+      </w:r>
+    </w:p>
+    <w:p>
+      <w:pPr>
+        <w:ind w:left="0"/>
+      </w:pPr>
+      <w:r>
+        <w:t>El proceso se ha llevado a cabo en el seno del Grupo de Dispositivos y Sistemas de Potencia que forma parte del Departamento de Integración de Sistemas en el Instituto e Microelectrónica de Barcelona (IMB-CNM-CSIC).</w:t>
+      </w:r>
+      <w:r>
+        <w:t xml:space="preserve"> Por lo tanto, se ha hecho uso de los laboratorios del grupo, así como de otros laboratorios del centro como el Laboratorio de </w:t>
+      </w:r>
+      <w:proofErr w:type="spellStart"/>
+      <w:r>
+        <w:t>Prototipaje</w:t>
+      </w:r>
+      <w:proofErr w:type="spellEnd"/>
+      <w:r>
+        <w:t>.</w:t>
+      </w:r>
+    </w:p>
+    <w:p>
+      <w:pPr>
+        <w:pStyle w:val="Ttulo1"/>
+      </w:pPr>
+      <w:r>
+        <w:lastRenderedPageBreak/>
+        <w:t>Descripción de la</w:t>
+      </w:r>
+      <w:r>
+        <w:t xml:space="preserve"> </w:t>
+      </w:r>
+      <w:r>
+        <w:t xml:space="preserve">master </w:t>
+      </w:r>
+      <w:r>
+        <w:t>card</w:t>
+      </w:r>
+      <w:r>
+        <w:t>.</w:t>
+      </w:r>
+    </w:p>
+    <w:p>
+      <w:pPr>
         <w:pStyle w:val="Ttulo2"/>
-        <w:numPr>
-          <w:ilvl w:val="0"/>
-          <w:numId w:val="3"/>
-        </w:numPr>
-      </w:pPr>
-      <w:proofErr w:type="spellStart"/>
-      <w:r>
-        <w:t>Introduccion</w:t>
-      </w:r>
-      <w:proofErr w:type="spellEnd"/>
-    </w:p>
-    <w:p>
-      <w:pPr>
-        <w:pStyle w:val="Prrafodelista"/>
-      </w:pPr>
-    </w:p>
-    <w:p>
-      <w:r>
-        <w:t xml:space="preserve">En la actualidad </w:t>
-      </w:r>
-      <w:r>
-        <w:t xml:space="preserve">uno de los </w:t>
-      </w:r>
-      <w:r>
-        <w:rPr>
-          <w:b/>
-        </w:rPr>
-        <w:t>pilares básicos</w:t>
-      </w:r>
-      <w:r>
-        <w:t xml:space="preserve"> </w:t>
-      </w:r>
-      <w:r>
-        <w:t xml:space="preserve">en la evolución hacia una </w:t>
-      </w:r>
-      <w:r>
-        <w:rPr>
-          <w:b/>
-        </w:rPr>
-        <w:t xml:space="preserve">generación y conversión de </w:t>
-      </w:r>
-      <w:r>
-        <w:rPr>
-          <w:b/>
-        </w:rPr>
-        <w:t xml:space="preserve">la </w:t>
-      </w:r>
-      <w:r>
-        <w:rPr>
-          <w:b/>
-        </w:rPr>
-        <w:t>energía eléctrica</w:t>
-      </w:r>
-      <w:r>
-        <w:t xml:space="preserve"> </w:t>
-      </w:r>
-      <w:r>
-        <w:rPr>
-          <w:b/>
-        </w:rPr>
-        <w:t>más eficaz y eficiente</w:t>
-      </w:r>
-      <w:r>
-        <w:t xml:space="preserve"> es la </w:t>
-      </w:r>
-      <w:r>
-        <w:t>investigación de nuevas tecnologías</w:t>
-      </w:r>
-      <w:r>
-        <w:t xml:space="preserve">, y por ende el uso de </w:t>
-      </w:r>
-      <w:r>
-        <w:rPr>
-          <w:b/>
-        </w:rPr>
-        <w:t>mejores componentes</w:t>
-      </w:r>
-      <w:r>
-        <w:t xml:space="preserve">, en la </w:t>
-      </w:r>
-      <w:r>
-        <w:rPr>
-          <w:b/>
-        </w:rPr>
-        <w:t>Electrónica e Potencia</w:t>
-      </w:r>
-      <w:r>
-        <w:t xml:space="preserve"> (PE). </w:t>
-      </w:r>
-    </w:p>
-    <w:p>
-      <w:pPr>
-        <w:rPr>
-          <w:rStyle w:val="nfasissutil"/>
-        </w:rPr>
-      </w:pPr>
-      <w:r>
-        <w:rPr>
-          <w:rStyle w:val="nfasissutil"/>
-        </w:rPr>
-        <w:t>Nuevos componentes, nuevos retos</w:t>
-      </w:r>
-      <w:r>
-        <w:rPr>
-          <w:rStyle w:val="nfasissutil"/>
-        </w:rPr>
-        <w:t xml:space="preserve"> en </w:t>
-      </w:r>
-      <w:proofErr w:type="spellStart"/>
-      <w:r>
-        <w:rPr>
-          <w:rStyle w:val="nfasissutil"/>
-        </w:rPr>
-        <w:t>packaging</w:t>
-      </w:r>
-      <w:proofErr w:type="spellEnd"/>
-      <w:r>
-        <w:rPr>
-          <w:rStyle w:val="nfasissutil"/>
-        </w:rPr>
-        <w:t xml:space="preserve"> </w:t>
-      </w:r>
-    </w:p>
-    <w:p>
-      <w:r>
-        <w:t xml:space="preserve">La aparición de </w:t>
-      </w:r>
-      <w:r>
-        <w:rPr>
-          <w:b/>
-        </w:rPr>
-        <w:t>nuevos componentes</w:t>
-      </w:r>
-      <w:r>
-        <w:t xml:space="preserve"> en la electrónica, y muy especialmente en la electrónica de potencia, siempre ha significado </w:t>
-      </w:r>
-      <w:r>
-        <w:rPr>
-          <w:b/>
-        </w:rPr>
-        <w:t>nuevos retos</w:t>
-      </w:r>
-      <w:r>
-        <w:t xml:space="preserve"> para la </w:t>
-      </w:r>
-      <w:r>
-        <w:rPr>
-          <w:b/>
-        </w:rPr>
-        <w:t>elaboración de encapsulados</w:t>
-      </w:r>
-      <w:r>
-        <w:t xml:space="preserve"> que se adapten lo mejor posible a dichos componentes y a los entornos de trabajo para los cuales han sido pensados.</w:t>
-      </w:r>
-    </w:p>
-    <w:p>
-      <w:r>
-        <w:rPr>
-          <w:b/>
-        </w:rPr>
-        <w:t>Componentes</w:t>
-      </w:r>
-      <w:r>
-        <w:t xml:space="preserve"> basados en tecnologías como el </w:t>
-      </w:r>
-      <w:proofErr w:type="spellStart"/>
-      <w:r>
-        <w:t>SiC</w:t>
-      </w:r>
-      <w:proofErr w:type="spellEnd"/>
-      <w:r>
-        <w:t xml:space="preserve"> </w:t>
-      </w:r>
-      <w:r>
-        <w:rPr>
-          <w:b/>
-        </w:rPr>
-        <w:t>pueden trabajar</w:t>
-      </w:r>
-      <w:r>
-        <w:t xml:space="preserve"> a más altas temperaturas y mayores </w:t>
-      </w:r>
-      <w:r>
-        <w:t>tensiones</w:t>
-      </w:r>
-      <w:r>
-        <w:t xml:space="preserve"> de bloqueo, </w:t>
-      </w:r>
-      <w:r>
-        <w:t xml:space="preserve">por </w:t>
-      </w:r>
-      <w:r>
-        <w:t>ejemplo,</w:t>
-      </w:r>
-      <w:r>
-        <w:t xml:space="preserve"> </w:t>
-      </w:r>
-      <w:r>
-        <w:rPr>
-          <w:b/>
-        </w:rPr>
-        <w:t>200ºC</w:t>
-      </w:r>
-      <w:r>
-        <w:rPr>
-          <w:b/>
-        </w:rPr>
-        <w:t xml:space="preserve"> </w:t>
-      </w:r>
-      <w:r>
-        <w:rPr>
-          <w:b/>
-        </w:rPr>
-        <w:t>y hasta 4.5kV</w:t>
-      </w:r>
-      <w:r>
-        <w:t>.</w:t>
-      </w:r>
-    </w:p>
-    <w:p>
-      <w:pPr>
-        <w:rPr>
-          <w:rStyle w:val="nfasissutil"/>
-        </w:rPr>
-      </w:pPr>
-      <w:proofErr w:type="spellStart"/>
-      <w:r>
-        <w:rPr>
-          <w:rStyle w:val="nfasissutil"/>
-        </w:rPr>
-        <w:t>Direct</w:t>
-      </w:r>
-      <w:proofErr w:type="spellEnd"/>
-      <w:r>
-        <w:rPr>
-          <w:rStyle w:val="nfasissutil"/>
-        </w:rPr>
-        <w:t xml:space="preserve"> </w:t>
-      </w:r>
-      <w:proofErr w:type="spellStart"/>
-      <w:r>
-        <w:rPr>
-          <w:rStyle w:val="nfasissutil"/>
-        </w:rPr>
-        <w:t>Copper</w:t>
-      </w:r>
-      <w:proofErr w:type="spellEnd"/>
-      <w:r>
-        <w:rPr>
-          <w:rStyle w:val="nfasissutil"/>
-        </w:rPr>
-        <w:t xml:space="preserve"> Bond </w:t>
-      </w:r>
-      <w:proofErr w:type="spellStart"/>
-      <w:r>
-        <w:rPr>
-          <w:rStyle w:val="nfasissutil"/>
-        </w:rPr>
-        <w:t>Substrate</w:t>
-      </w:r>
-      <w:proofErr w:type="spellEnd"/>
-      <w:r>
-        <w:rPr>
-          <w:rStyle w:val="nfasissutil"/>
-        </w:rPr>
-        <w:t xml:space="preserve"> (DCB)</w:t>
-      </w:r>
-    </w:p>
-    <w:p>
-      <w:r>
-        <w:t xml:space="preserve">Bajo dichas condiciones de trabajo, </w:t>
-      </w:r>
-      <w:r>
-        <w:rPr>
-          <w:b/>
-        </w:rPr>
-        <w:t>la aplicación de la tecnología DCB</w:t>
-      </w:r>
-      <w:r>
-        <w:t xml:space="preserve"> en la fabricación de encapsulados en electrónica de potencia </w:t>
-      </w:r>
-      <w:r>
-        <w:rPr>
-          <w:b/>
-        </w:rPr>
-        <w:t>cobra sentido</w:t>
-      </w:r>
-      <w:r>
-        <w:t>.</w:t>
-      </w:r>
-      <w:r>
-        <w:t xml:space="preserve"> </w:t>
+      </w:pPr>
+      <w:r>
+        <w:t>Grosor y número de caras de cobre</w:t>
+      </w:r>
+      <w:r>
+        <w:t>.</w:t>
       </w:r>
     </w:p>
     <w:p>
       <w:pPr>
         <w:pStyle w:val="Ttulo2"/>
-        <w:numPr>
-          <w:ilvl w:val="0"/>
-          <w:numId w:val="3"/>
-        </w:numPr>
-      </w:pPr>
-      <w:r>
-        <w:t>Objetivo</w:t>
-      </w:r>
-    </w:p>
-    <w:p>
-      <w:r>
-        <w:t xml:space="preserve">El objetivo de este documento es plasmar, como nota técnica, </w:t>
-      </w:r>
-      <w:r>
-        <w:t xml:space="preserve">los pasos seguidos en la manipulación y transformación de las </w:t>
-      </w:r>
-      <w:proofErr w:type="spellStart"/>
-      <w:r>
-        <w:t>DCBs</w:t>
-      </w:r>
-      <w:proofErr w:type="spellEnd"/>
-      <w:r>
-        <w:t xml:space="preserve"> procedentes de fábrica, para la elaboración de encapsulados </w:t>
-      </w:r>
-      <w:r>
-        <w:t xml:space="preserve">en electrónica de </w:t>
-      </w:r>
-      <w:r>
-        <w:t>potencia.</w:t>
-      </w:r>
-      <w:r>
-        <w:t xml:space="preserve"> </w:t>
-      </w:r>
-    </w:p>
-    <w:p>
-      <w:pPr>
-        <w:pStyle w:val="Ttulo2"/>
-        <w:numPr>
-          <w:ilvl w:val="0"/>
-          <w:numId w:val="3"/>
-        </w:numPr>
-      </w:pPr>
-      <w:r>
-        <w:t>Contexto</w:t>
-      </w:r>
-    </w:p>
-    <w:p>
-      <w:r>
-        <w:t xml:space="preserve">El objetivo de este documento es plasmar, como nota técnica, los pasos seguidos en la manipulación y transformación de las </w:t>
-      </w:r>
-      <w:proofErr w:type="spellStart"/>
-      <w:r>
-        <w:t>DCBs</w:t>
-      </w:r>
-      <w:proofErr w:type="spellEnd"/>
-      <w:r>
-        <w:t xml:space="preserve"> procedentes de fábrica, para la elaboración de encapsulados en electrónica de potencia</w:t>
-      </w:r>
-      <w:r>
-        <w:t>.</w:t>
-      </w:r>
-    </w:p>
-    <w:p>
-      <w:pPr>
-        <w:pStyle w:val="Ttulo2"/>
-        <w:numPr>
-          <w:ilvl w:val="0"/>
-          <w:numId w:val="3"/>
-        </w:numPr>
-      </w:pPr>
-      <w:proofErr w:type="spellStart"/>
-      <w:r>
-        <w:t>Tecnologias</w:t>
-      </w:r>
-      <w:proofErr w:type="spellEnd"/>
-      <w:r>
-        <w:t xml:space="preserve"> probadas. Pros y contras.</w:t>
-      </w:r>
-    </w:p>
-    <w:p/>
-    <w:p>
-      <w:pPr>
-        <w:pStyle w:val="Ttulo2"/>
-        <w:numPr>
-          <w:ilvl w:val="0"/>
-          <w:numId w:val="3"/>
-        </w:numPr>
-      </w:pPr>
-      <w:proofErr w:type="spellStart"/>
-      <w:r>
-        <w:t>Tecnolgias</w:t>
-      </w:r>
-      <w:proofErr w:type="spellEnd"/>
-      <w:r>
-        <w:t xml:space="preserve"> adoptadas.</w:t>
-      </w:r>
-    </w:p>
-    <w:p>
+      </w:pPr>
+      <w:r>
+        <w:t xml:space="preserve">Grosor y </w:t>
+      </w:r>
+      <w:r>
+        <w:t>material del dieléctrico</w:t>
+      </w:r>
+      <w:r>
+        <w:t>.</w:t>
+      </w:r>
+    </w:p>
+    <w:p>
+      <w:pPr>
+        <w:pStyle w:val="Ttulo1"/>
+      </w:pPr>
       <w:bookmarkStart w:id="0" w:name="_GoBack"/>
       <w:bookmarkEnd w:id="0"/>
+      <w:r>
+        <w:t xml:space="preserve">Naturaleza del proceso </w:t>
+      </w:r>
+      <w:r>
+        <w:t>grabado del cobre</w:t>
+      </w:r>
+      <w:r>
+        <w:t xml:space="preserve"> en la master card</w:t>
+      </w:r>
+      <w:r>
+        <w:t>.</w:t>
+      </w:r>
+    </w:p>
+    <w:p>
+      <w:pPr>
+        <w:ind w:left="0"/>
+      </w:pPr>
+      <w:r>
+        <w:t>La na</w:t>
+      </w:r>
+      <w:r>
+        <w:t xml:space="preserve">turaleza del proceso estándar de grabado del cobre en la elaboración placas </w:t>
+      </w:r>
+      <w:r>
+        <w:t>master card DCB</w:t>
+      </w:r>
+      <w:r>
+        <w:t xml:space="preserve"> en electrónica </w:t>
+      </w:r>
+      <w:r>
+        <w:t xml:space="preserve">de potencia </w:t>
+      </w:r>
+      <w:r>
+        <w:t xml:space="preserve">nos lleva a la </w:t>
+      </w:r>
+      <w:r>
+        <w:rPr>
+          <w:b/>
+        </w:rPr>
+        <w:t>consideración de diversos aspectos</w:t>
+      </w:r>
+      <w:r>
+        <w:t xml:space="preserve"> </w:t>
+      </w:r>
+      <w:r>
+        <w:t>que son de relevancia a la hora de optar por una tecnología que pueda dar buen resultado</w:t>
+      </w:r>
+      <w:r>
+        <w:t xml:space="preserve"> a la hora del grabado del cobre por inmersión en una solución ácida</w:t>
+      </w:r>
+      <w:r>
+        <w:t xml:space="preserve">. La </w:t>
+      </w:r>
+      <w:r>
+        <w:rPr>
+          <w:b/>
+        </w:rPr>
+        <w:t>resistencia al</w:t>
+      </w:r>
+      <w:r>
+        <w:t xml:space="preserve"> baño </w:t>
+      </w:r>
+      <w:r>
+        <w:rPr>
+          <w:b/>
+        </w:rPr>
+        <w:t>acido</w:t>
+      </w:r>
+      <w:r>
+        <w:rPr>
+          <w:b/>
+        </w:rPr>
+        <w:t xml:space="preserve"> (también lateral)</w:t>
+      </w:r>
+      <w:r>
+        <w:rPr>
+          <w:b/>
+        </w:rPr>
+        <w:t xml:space="preserve"> y tiempo</w:t>
+      </w:r>
+      <w:r>
+        <w:t xml:space="preserve">, resistencia a </w:t>
+      </w:r>
+      <w:r>
+        <w:rPr>
+          <w:b/>
+        </w:rPr>
+        <w:t>temperatura</w:t>
+      </w:r>
+      <w:r>
+        <w:t xml:space="preserve"> media</w:t>
+      </w:r>
+      <w:r>
+        <w:t xml:space="preserve"> y tiempo</w:t>
+      </w:r>
+      <w:r>
+        <w:t xml:space="preserve">, </w:t>
+      </w:r>
+      <w:r>
+        <w:rPr>
+          <w:b/>
+        </w:rPr>
+        <w:t xml:space="preserve">buena </w:t>
+      </w:r>
+      <w:r>
+        <w:rPr>
+          <w:b/>
+        </w:rPr>
+        <w:t>adherencia</w:t>
+      </w:r>
+      <w:r>
+        <w:rPr>
+          <w:b/>
+        </w:rPr>
+        <w:t xml:space="preserve"> al cobre</w:t>
+      </w:r>
+      <w:r>
+        <w:rPr>
+          <w:b/>
+        </w:rPr>
+        <w:t>,</w:t>
+      </w:r>
+      <w:r>
+        <w:t xml:space="preserve"> </w:t>
+      </w:r>
+      <w:r>
+        <w:t>pero no excesiva</w:t>
+      </w:r>
+      <w:r>
+        <w:t xml:space="preserve"> </w:t>
+      </w:r>
+      <w:r>
+        <w:t>o</w:t>
+      </w:r>
+      <w:r>
+        <w:t xml:space="preserve"> </w:t>
+      </w:r>
+      <w:r>
+        <w:rPr>
+          <w:b/>
+        </w:rPr>
+        <w:t>fácil retirada</w:t>
+      </w:r>
+      <w:r>
+        <w:t xml:space="preserve"> </w:t>
+      </w:r>
+      <w:r>
+        <w:rPr>
+          <w:b/>
+        </w:rPr>
+        <w:t>de la máscara</w:t>
+      </w:r>
+      <w:r>
+        <w:t xml:space="preserve"> son algunos de los aspectos a tener en cuenta.</w:t>
+      </w:r>
+    </w:p>
+    <w:p>
+      <w:pPr>
+        <w:ind w:left="0"/>
+      </w:pPr>
+      <w:r>
+        <w:t>Bajo la consideración de dichos aspectos, en el siguiente punto se plantean algunas tecnologías que pueden ser usadas para la fabricación de la máscara.</w:t>
+      </w:r>
+    </w:p>
+    <w:p>
+      <w:pPr>
+        <w:ind w:left="0"/>
+      </w:pPr>
+    </w:p>
+    <w:p>
+      <w:pPr>
+        <w:pStyle w:val="Ttulo1"/>
+      </w:pPr>
+      <w:r>
+        <w:lastRenderedPageBreak/>
+        <w:t xml:space="preserve">Tecnologías planteadas para la fabricación de la máscara. </w:t>
+      </w:r>
     </w:p>
     <w:p>
       <w:pPr>
         <w:pStyle w:val="Ttulo2"/>
-        <w:numPr>
-          <w:ilvl w:val="0"/>
-          <w:numId w:val="3"/>
-        </w:numPr>
+      </w:pPr>
+      <w:r>
+        <w:t>Spray fotosensible.</w:t>
+      </w:r>
+    </w:p>
+    <w:p>
+      <w:pPr>
+        <w:pStyle w:val="Ttulo2"/>
+      </w:pPr>
+      <w:r>
+        <w:t>Spray no fotosensible.</w:t>
+      </w:r>
+    </w:p>
+    <w:p>
+      <w:pPr>
+        <w:pStyle w:val="Ttulo2"/>
+      </w:pPr>
+      <w:r>
+        <w:t>Film seco fotosensible.</w:t>
+      </w:r>
+    </w:p>
+    <w:p>
+      <w:pPr>
+        <w:pStyle w:val="Ttulo2"/>
+      </w:pPr>
+      <w:r>
+        <w:t>Film seco no fotosensible.</w:t>
+      </w:r>
+    </w:p>
+    <w:p>
+      <w:pPr>
+        <w:pStyle w:val="Ttulo2"/>
+      </w:pPr>
+      <w:r>
+        <w:t>Vinilo adhesivo.</w:t>
+      </w:r>
+    </w:p>
+    <w:p>
+      <w:pPr>
+        <w:pStyle w:val="Ttulo2"/>
+      </w:pPr>
+      <w:r>
+        <w:t>Pros y contras.</w:t>
+      </w:r>
+    </w:p>
+    <w:p>
+      <w:pPr>
+        <w:pStyle w:val="Ttulo1"/>
+      </w:pPr>
+      <w:r>
+        <w:t>Tecnologías probadas.</w:t>
+      </w:r>
+    </w:p>
+    <w:p>
+      <w:pPr>
+        <w:pStyle w:val="Ttulo2"/>
+      </w:pPr>
+      <w:r>
+        <w:t>Spray fotosensible.</w:t>
+      </w:r>
+    </w:p>
+    <w:p>
+      <w:pPr>
+        <w:pStyle w:val="Ttulo2"/>
+      </w:pPr>
+      <w:r>
+        <w:t>Film seco fotosensible.</w:t>
+      </w:r>
+    </w:p>
+    <w:p>
+      <w:pPr>
+        <w:pStyle w:val="Ttulo2"/>
+      </w:pPr>
+      <w:r>
+        <w:t>Vinilo adhesivo.</w:t>
+      </w:r>
+    </w:p>
+    <w:p>
+      <w:pPr>
+        <w:pStyle w:val="Ttulo1"/>
+      </w:pPr>
+      <w:r>
+        <w:t>Tecnologías adoptadas.</w:t>
+      </w:r>
+    </w:p>
+    <w:p>
+      <w:pPr>
+        <w:pStyle w:val="Ttulo2"/>
+      </w:pPr>
+      <w:r>
+        <w:t>Vinilo adhesivo.</w:t>
+      </w:r>
+    </w:p>
+    <w:p>
+      <w:pPr>
+        <w:pStyle w:val="Ttulo1"/>
+      </w:pPr>
+      <w:r>
+        <w:t>Fases del proceso</w:t>
+      </w:r>
+      <w:r>
+        <w:t>.</w:t>
+      </w:r>
+    </w:p>
+    <w:p>
+      <w:pPr>
+        <w:pStyle w:val="Ttulo2"/>
+      </w:pPr>
+      <w:r>
+        <w:t>Preparado de la master-card.</w:t>
+      </w:r>
+    </w:p>
+    <w:p>
+      <w:pPr>
+        <w:pStyle w:val="Ttulo3"/>
+      </w:pPr>
+      <w:r>
+        <w:t>Limpieza</w:t>
+      </w:r>
+      <w:r>
+        <w:t>.</w:t>
+      </w:r>
+    </w:p>
+    <w:p>
+      <w:pPr>
+        <w:pStyle w:val="Ttulo3"/>
+      </w:pPr>
+      <w:r>
+        <w:t>Secado</w:t>
+      </w:r>
+      <w:r>
+        <w:t>.</w:t>
+      </w:r>
+    </w:p>
+    <w:p>
+      <w:pPr>
+        <w:pStyle w:val="Ttulo3"/>
+      </w:pPr>
+      <w:r>
+        <w:t>Almacenado</w:t>
+      </w:r>
+      <w:r>
+        <w:t>.</w:t>
+      </w:r>
+    </w:p>
+    <w:p>
+      <w:pPr>
+        <w:pStyle w:val="Ttulo2"/>
+      </w:pPr>
+      <w:r>
+        <w:t xml:space="preserve">Diseño de la </w:t>
+      </w:r>
+      <w:r>
+        <w:t>máscara.</w:t>
+      </w:r>
+    </w:p>
+    <w:p>
+      <w:pPr>
+        <w:pStyle w:val="Ttulo3"/>
+      </w:pPr>
+      <w:r>
+        <w:t xml:space="preserve">Diseño de la mascará para corte con </w:t>
+      </w:r>
+      <w:proofErr w:type="spellStart"/>
+      <w:r>
+        <w:t>cutter</w:t>
+      </w:r>
+      <w:proofErr w:type="spellEnd"/>
+      <w:r>
+        <w:t xml:space="preserve"> plotter</w:t>
+      </w:r>
+      <w:r>
+        <w:t>.</w:t>
+      </w:r>
+    </w:p>
+    <w:p>
+      <w:pPr>
+        <w:pStyle w:val="Ttulo3"/>
+      </w:pPr>
+      <w:r>
+        <w:t xml:space="preserve">Diseño de la mascará para corte </w:t>
+      </w:r>
+      <w:r>
+        <w:t xml:space="preserve">con </w:t>
+      </w:r>
+      <w:r>
+        <w:t>láser</w:t>
+      </w:r>
+      <w:r>
+        <w:t>.</w:t>
+      </w:r>
+    </w:p>
+    <w:p>
+      <w:pPr>
+        <w:pStyle w:val="Ttulo2"/>
+      </w:pPr>
+      <w:r>
+        <w:t>Fabricación</w:t>
+      </w:r>
+      <w:r>
+        <w:t xml:space="preserve"> de la máscara.</w:t>
+      </w:r>
+    </w:p>
+    <w:p>
+      <w:pPr>
+        <w:pStyle w:val="Ttulo3"/>
+      </w:pPr>
+      <w:r>
+        <w:t>Fabricación</w:t>
+      </w:r>
+      <w:r>
+        <w:t xml:space="preserve"> de la máscara utilizando </w:t>
+      </w:r>
+      <w:proofErr w:type="spellStart"/>
+      <w:r>
+        <w:t>cutter</w:t>
+      </w:r>
+      <w:proofErr w:type="spellEnd"/>
+      <w:r>
+        <w:t xml:space="preserve"> plotter.</w:t>
+      </w:r>
+    </w:p>
+    <w:p>
+      <w:pPr>
+        <w:pStyle w:val="Ttulo3"/>
+      </w:pPr>
+      <w:r>
+        <w:t>Adhesión y f</w:t>
+      </w:r>
+      <w:r>
+        <w:t xml:space="preserve">abricación </w:t>
+      </w:r>
+      <w:r>
+        <w:t xml:space="preserve">de </w:t>
+      </w:r>
+      <w:r>
+        <w:t xml:space="preserve">la máscara utilizando </w:t>
+      </w:r>
+      <w:r>
+        <w:t>el láser</w:t>
+      </w:r>
+      <w:r>
+        <w:t>.</w:t>
+      </w:r>
+    </w:p>
+    <w:p>
+      <w:pPr>
+        <w:pStyle w:val="Ttulo4"/>
+      </w:pPr>
+      <w:r>
+        <w:lastRenderedPageBreak/>
+        <w:t xml:space="preserve">Grabado del </w:t>
+      </w:r>
+      <w:r>
+        <w:t xml:space="preserve">vinito del </w:t>
+      </w:r>
+      <w:r>
+        <w:t>top</w:t>
+      </w:r>
+      <w:r>
+        <w:t>.</w:t>
+      </w:r>
+    </w:p>
+    <w:p>
+      <w:pPr>
+        <w:pStyle w:val="Ttulo4"/>
+      </w:pPr>
+      <w:r>
+        <w:t xml:space="preserve">Grabado del </w:t>
+      </w:r>
+      <w:r>
+        <w:t xml:space="preserve">vinito del </w:t>
+      </w:r>
+      <w:proofErr w:type="spellStart"/>
+      <w:r>
+        <w:t>bottom</w:t>
+      </w:r>
+      <w:proofErr w:type="spellEnd"/>
+      <w:r>
+        <w:t>.</w:t>
+      </w:r>
+    </w:p>
+    <w:p>
+      <w:pPr>
+        <w:pStyle w:val="Ttulo2"/>
+      </w:pPr>
+      <w:r>
+        <w:t>A</w:t>
+      </w:r>
+      <w:r>
+        <w:t>dhesión máscara</w:t>
+      </w:r>
+      <w:r>
+        <w:t xml:space="preserve"> a la master card</w:t>
+      </w:r>
+      <w:r>
+        <w:t>.</w:t>
+      </w:r>
+      <w:r>
+        <w:t xml:space="preserve"> Solo en e</w:t>
+      </w:r>
+      <w:r>
+        <w:t xml:space="preserve">l caso de </w:t>
+      </w:r>
+      <w:proofErr w:type="spellStart"/>
+      <w:r>
+        <w:t>cutter</w:t>
+      </w:r>
+      <w:proofErr w:type="spellEnd"/>
+      <w:r>
+        <w:t xml:space="preserve"> plotter. </w:t>
+      </w:r>
+    </w:p>
+    <w:p>
+      <w:pPr>
+        <w:pStyle w:val="Ttulo3"/>
+      </w:pPr>
+      <w:r>
+        <w:t xml:space="preserve">Adhesión </w:t>
+      </w:r>
+      <w:r>
+        <w:t>de la máscara del top</w:t>
+      </w:r>
+      <w:r>
+        <w:t>.</w:t>
+      </w:r>
+    </w:p>
+    <w:p>
+      <w:pPr>
+        <w:pStyle w:val="Ttulo3"/>
+      </w:pPr>
+      <w:r>
+        <w:t xml:space="preserve">Adhesión </w:t>
+      </w:r>
+      <w:r>
+        <w:t xml:space="preserve">de la máscara del </w:t>
+      </w:r>
+      <w:proofErr w:type="spellStart"/>
+      <w:r>
+        <w:t>bottom</w:t>
+      </w:r>
+      <w:proofErr w:type="spellEnd"/>
+      <w:r>
+        <w:t>.</w:t>
+      </w:r>
+    </w:p>
+    <w:p>
+      <w:pPr>
+        <w:pStyle w:val="Ttulo2"/>
+      </w:pPr>
+      <w:r>
+        <w:t xml:space="preserve">Atacado de </w:t>
+      </w:r>
+      <w:r>
+        <w:t>la master card.</w:t>
+      </w:r>
+    </w:p>
+    <w:p>
+      <w:pPr>
+        <w:pStyle w:val="Ttulo3"/>
+      </w:pPr>
+      <w:r>
+        <w:t xml:space="preserve">Preparado de la solución para el </w:t>
+      </w:r>
+      <w:r>
+        <w:t>grabado del cobre</w:t>
+      </w:r>
+      <w:r>
+        <w:t>.</w:t>
+      </w:r>
+    </w:p>
+    <w:p>
+      <w:pPr>
+        <w:pStyle w:val="Ttulo3"/>
+      </w:pPr>
+      <w:r>
+        <w:t>Grabado del cobre.</w:t>
+      </w:r>
+    </w:p>
+    <w:p>
+      <w:pPr>
+        <w:pStyle w:val="Ttulo4"/>
+      </w:pPr>
+      <w:r>
+        <w:t>Grabado e</w:t>
+      </w:r>
+      <w:r>
+        <w:t>n “pecera” bajo temperatura controlada y circulación de la solución.</w:t>
+      </w:r>
+    </w:p>
+    <w:p>
+      <w:pPr>
+        <w:pStyle w:val="Ttulo3"/>
+      </w:pPr>
+      <w:r>
+        <w:t xml:space="preserve">Después del </w:t>
+      </w:r>
+      <w:r>
+        <w:t>grabado</w:t>
+      </w:r>
+      <w:r>
+        <w:t>.</w:t>
+      </w:r>
+    </w:p>
+    <w:p>
+      <w:pPr>
+        <w:pStyle w:val="Ttulo2"/>
+      </w:pPr>
+      <w:r>
+        <w:t>Corte</w:t>
+      </w:r>
+      <w:r>
+        <w:t xml:space="preserve"> de la master card.</w:t>
+      </w:r>
+    </w:p>
+    <w:p>
+      <w:pPr>
+        <w:pStyle w:val="Ttulo3"/>
+      </w:pPr>
+      <w:r>
+        <w:t xml:space="preserve">Corte de la </w:t>
+      </w:r>
+      <w:r>
+        <w:t>master-card</w:t>
+      </w:r>
+      <w:r>
+        <w:t xml:space="preserve"> mediante </w:t>
+      </w:r>
+      <w:proofErr w:type="spellStart"/>
+      <w:r>
+        <w:t>diammond</w:t>
+      </w:r>
+      <w:proofErr w:type="spellEnd"/>
+      <w:r>
+        <w:t xml:space="preserve"> </w:t>
+      </w:r>
+      <w:proofErr w:type="spellStart"/>
+      <w:r>
+        <w:t>scriber</w:t>
+      </w:r>
+      <w:proofErr w:type="spellEnd"/>
+      <w:r>
+        <w:t>.</w:t>
+      </w:r>
+    </w:p>
+    <w:p>
+      <w:pPr>
+        <w:pStyle w:val="Ttulo3"/>
+      </w:pPr>
+      <w:r>
+        <w:t xml:space="preserve">Corte de la master-card mediante </w:t>
+      </w:r>
+      <w:r>
+        <w:t>láser</w:t>
+      </w:r>
+      <w:r>
+        <w:t>.</w:t>
+      </w:r>
+    </w:p>
+    <w:p>
+      <w:pPr>
+        <w:pStyle w:val="Ttulo2"/>
+      </w:pPr>
+      <w:r>
+        <w:t>Limpieza, tratado del cobre y almacenado</w:t>
+      </w:r>
+      <w:r>
+        <w:t>.</w:t>
+      </w:r>
+    </w:p>
+    <w:p>
+      <w:pPr>
+        <w:pStyle w:val="Ttulo3"/>
+      </w:pPr>
+      <w:r>
+        <w:t xml:space="preserve">Limpieza de los sustratos </w:t>
+      </w:r>
+      <w:proofErr w:type="spellStart"/>
+      <w:r>
+        <w:t>DCBs</w:t>
+      </w:r>
+      <w:proofErr w:type="spellEnd"/>
+      <w:r>
+        <w:t>.</w:t>
+      </w:r>
+    </w:p>
+    <w:p>
+      <w:pPr>
+        <w:pStyle w:val="Ttulo3"/>
+      </w:pPr>
+      <w:r>
+        <w:t>Tratado del cobre</w:t>
+      </w:r>
+      <w:r>
+        <w:t>.</w:t>
+      </w:r>
+    </w:p>
+    <w:p>
+      <w:pPr>
+        <w:pStyle w:val="Ttulo3"/>
+      </w:pPr>
+      <w:r>
+        <w:t>Almacenaje</w:t>
+      </w:r>
+      <w:r>
+        <w:t>.</w:t>
+      </w:r>
+    </w:p>
+    <w:p>
+      <w:pPr>
+        <w:pStyle w:val="Ttulo1"/>
+      </w:pPr>
+      <w:r>
+        <w:t>Resultados</w:t>
+      </w:r>
+    </w:p>
+    <w:p>
+      <w:pPr>
+        <w:pStyle w:val="Ttulo1"/>
+      </w:pPr>
+      <w:r>
+        <w:t>Conclusiones</w:t>
+      </w:r>
+    </w:p>
+    <w:p>
+      <w:pPr>
+        <w:pStyle w:val="Ttulo1"/>
       </w:pPr>
       <w:r>
         <w:t>Propuesta de mejoras</w:t>
       </w:r>
     </w:p>
+    <w:p>
+      <w:pPr>
+        <w:pStyle w:val="Ttulo1"/>
+      </w:pPr>
+      <w:r>
+        <w:t>Anexos</w:t>
+      </w:r>
+    </w:p>
+    <w:p/>
+    <w:p>
+      <w:pPr>
+        <w:pStyle w:val="Ttulo2"/>
+      </w:pPr>
+      <w:r>
+        <w:lastRenderedPageBreak/>
+        <w:t xml:space="preserve">Anexo 1. Listado de máquinas utilizadas </w:t>
+      </w:r>
+    </w:p>
+    <w:p>
+      <w:pPr>
+        <w:pStyle w:val="Ttulo2"/>
+      </w:pPr>
+      <w:r>
+        <w:t>Anexo 2</w:t>
+      </w:r>
+      <w:r>
+        <w:t xml:space="preserve">. Listado de herramientas </w:t>
+      </w:r>
+      <w:r>
+        <w:t xml:space="preserve">software </w:t>
+      </w:r>
+      <w:r>
+        <w:t>utilizadas</w:t>
+      </w:r>
+      <w:r>
+        <w:t>.</w:t>
+      </w:r>
+    </w:p>
+    <w:p>
+      <w:pPr>
+        <w:pStyle w:val="Ttulo2"/>
+      </w:pPr>
+      <w:r>
+        <w:t>Anexo 3. Listado de utillajes utilizados.</w:t>
+      </w:r>
+    </w:p>
+    <w:p>
+      <w:pPr>
+        <w:pStyle w:val="Ttulo2"/>
+      </w:pPr>
+      <w:r>
+        <w:t>Anexo 4. Listado de herramientas utilizadas.</w:t>
+      </w:r>
+    </w:p>
+    <w:p/>
+    <w:p/>
+    <w:p/>
     <w:p/>
     <w:p/>
     <w:p>
@@ -611,87 +1433,96 @@
   </w:abstractNum>
   <w:abstractNum w:abstractNumId="2" w15:restartNumberingAfterBreak="0">
     <w:nsid w:val="35F95F72"/>
-    <w:multiLevelType w:val="hybridMultilevel"/>
-    <w:tmpl w:val="B5307522"/>
-    <w:lvl w:ilvl="0" w:tplc="0C0A000F">
+    <w:multiLevelType w:val="multilevel"/>
+    <w:tmpl w:val="0C0A0025"/>
+    <w:lvl w:ilvl="0">
       <w:start w:val="1"/>
       <w:numFmt w:val="decimal"/>
-      <w:lvlText w:val="%1."/>
+      <w:pStyle w:val="Ttulo1"/>
+      <w:lvlText w:val="%1"/>
       <w:lvlJc w:val="left"/>
       <w:pPr>
-        <w:ind w:left="720" w:hanging="360"/>
+        <w:ind w:left="432" w:hanging="432"/>
       </w:pPr>
     </w:lvl>
-    <w:lvl w:ilvl="1" w:tplc="0C0A0019" w:tentative="1">
-      <w:start w:val="1"/>
-      <w:numFmt w:val="lowerLetter"/>
-      <w:lvlText w:val="%2."/>
-      <w:lvlJc w:val="left"/>
-      <w:pPr>
-        <w:ind w:left="1440" w:hanging="360"/>
-      </w:pPr>
-    </w:lvl>
-    <w:lvl w:ilvl="2" w:tplc="0C0A001B" w:tentative="1">
-      <w:start w:val="1"/>
-      <w:numFmt w:val="lowerRoman"/>
-      <w:lvlText w:val="%3."/>
-      <w:lvlJc w:val="right"/>
-      <w:pPr>
-        <w:ind w:left="2160" w:hanging="180"/>
-      </w:pPr>
-    </w:lvl>
-    <w:lvl w:ilvl="3" w:tplc="0C0A000F" w:tentative="1">
+    <w:lvl w:ilvl="1">
       <w:start w:val="1"/>
       <w:numFmt w:val="decimal"/>
-      <w:lvlText w:val="%4."/>
+      <w:pStyle w:val="Ttulo2"/>
+      <w:lvlText w:val="%1.%2"/>
       <w:lvlJc w:val="left"/>
       <w:pPr>
-        <w:ind w:left="2880" w:hanging="360"/>
+        <w:ind w:left="576" w:hanging="576"/>
       </w:pPr>
     </w:lvl>
-    <w:lvl w:ilvl="4" w:tplc="0C0A0019" w:tentative="1">
-      <w:start w:val="1"/>
-      <w:numFmt w:val="lowerLetter"/>
-      <w:lvlText w:val="%5."/>
-      <w:lvlJc w:val="left"/>
-      <w:pPr>
-        <w:ind w:left="3600" w:hanging="360"/>
-      </w:pPr>
-    </w:lvl>
-    <w:lvl w:ilvl="5" w:tplc="0C0A001B" w:tentative="1">
-      <w:start w:val="1"/>
-      <w:numFmt w:val="lowerRoman"/>
-      <w:lvlText w:val="%6."/>
-      <w:lvlJc w:val="right"/>
-      <w:pPr>
-        <w:ind w:left="4320" w:hanging="180"/>
-      </w:pPr>
-    </w:lvl>
-    <w:lvl w:ilvl="6" w:tplc="0C0A000F" w:tentative="1">
+    <w:lvl w:ilvl="2">
       <w:start w:val="1"/>
       <w:numFmt w:val="decimal"/>
-      <w:lvlText w:val="%7."/>
+      <w:pStyle w:val="Ttulo3"/>
+      <w:lvlText w:val="%1.%2.%3"/>
       <w:lvlJc w:val="left"/>
       <w:pPr>
-        <w:ind w:left="5040" w:hanging="360"/>
+        <w:ind w:left="720" w:hanging="720"/>
       </w:pPr>
     </w:lvl>
-    <w:lvl w:ilvl="7" w:tplc="0C0A0019" w:tentative="1">
+    <w:lvl w:ilvl="3">
       <w:start w:val="1"/>
-      <w:numFmt w:val="lowerLetter"/>
-      <w:lvlText w:val="%8."/>
+      <w:numFmt w:val="decimal"/>
+      <w:pStyle w:val="Ttulo4"/>
+      <w:lvlText w:val="%1.%2.%3.%4"/>
       <w:lvlJc w:val="left"/>
       <w:pPr>
-        <w:ind w:left="5760" w:hanging="360"/>
+        <w:ind w:left="864" w:hanging="864"/>
       </w:pPr>
     </w:lvl>
-    <w:lvl w:ilvl="8" w:tplc="0C0A001B" w:tentative="1">
+    <w:lvl w:ilvl="4">
       <w:start w:val="1"/>
-      <w:numFmt w:val="lowerRoman"/>
-      <w:lvlText w:val="%9."/>
-      <w:lvlJc w:val="right"/>
-      <w:pPr>
-        <w:ind w:left="6480" w:hanging="180"/>
+      <w:numFmt w:val="decimal"/>
+      <w:pStyle w:val="Ttulo5"/>
+      <w:lvlText w:val="%1.%2.%3.%4.%5"/>
+      <w:lvlJc w:val="left"/>
+      <w:pPr>
+        <w:ind w:left="1008" w:hanging="1008"/>
+      </w:pPr>
+    </w:lvl>
+    <w:lvl w:ilvl="5">
+      <w:start w:val="1"/>
+      <w:numFmt w:val="decimal"/>
+      <w:pStyle w:val="Ttulo6"/>
+      <w:lvlText w:val="%1.%2.%3.%4.%5.%6"/>
+      <w:lvlJc w:val="left"/>
+      <w:pPr>
+        <w:ind w:left="1152" w:hanging="1152"/>
+      </w:pPr>
+    </w:lvl>
+    <w:lvl w:ilvl="6">
+      <w:start w:val="1"/>
+      <w:numFmt w:val="decimal"/>
+      <w:pStyle w:val="Ttulo7"/>
+      <w:lvlText w:val="%1.%2.%3.%4.%5.%6.%7"/>
+      <w:lvlJc w:val="left"/>
+      <w:pPr>
+        <w:ind w:left="1296" w:hanging="1296"/>
+      </w:pPr>
+    </w:lvl>
+    <w:lvl w:ilvl="7">
+      <w:start w:val="1"/>
+      <w:numFmt w:val="decimal"/>
+      <w:pStyle w:val="Ttulo8"/>
+      <w:lvlText w:val="%1.%2.%3.%4.%5.%6.%7.%8"/>
+      <w:lvlJc w:val="left"/>
+      <w:pPr>
+        <w:ind w:left="1440" w:hanging="1440"/>
+      </w:pPr>
+    </w:lvl>
+    <w:lvl w:ilvl="8">
+      <w:start w:val="1"/>
+      <w:numFmt w:val="decimal"/>
+      <w:pStyle w:val="Ttulo9"/>
+      <w:lvlText w:val="%1.%2.%3.%4.%5.%6.%7.%8.%9"/>
+      <w:lvlJc w:val="left"/>
+      <w:pPr>
+        <w:ind w:left="1584" w:hanging="1584"/>
       </w:pPr>
     </w:lvl>
   </w:abstractNum>
@@ -702,6 +1533,12 @@
     <w:abstractNumId w:val="0"/>
   </w:num>
   <w:num w:numId="3">
+    <w:abstractNumId w:val="2"/>
+  </w:num>
+  <w:num w:numId="4">
+    <w:abstractNumId w:val="2"/>
+  </w:num>
+  <w:num w:numId="5">
     <w:abstractNumId w:val="2"/>
   </w:num>
 </w:numbering>
@@ -1100,12 +1937,40 @@
   <w:style w:type="paragraph" w:default="1" w:styleId="Normal">
     <w:name w:val="Normal"/>
     <w:qFormat/>
-    <w:rsid w:val="00767D56"/>
+    <w:rsid w:val="008956D4"/>
     <w:pPr>
       <w:spacing w:line="360" w:lineRule="auto"/>
       <w:ind w:left="360"/>
       <w:jc w:val="both"/>
     </w:pPr>
+    <w:rPr>
+      <w:sz w:val="24"/>
+    </w:rPr>
+  </w:style>
+  <w:style w:type="paragraph" w:styleId="Ttulo1">
+    <w:name w:val="heading 1"/>
+    <w:basedOn w:val="Normal"/>
+    <w:next w:val="Normal"/>
+    <w:link w:val="Ttulo1Car"/>
+    <w:uiPriority w:val="9"/>
+    <w:qFormat/>
+    <w:rsid w:val="00083681"/>
+    <w:pPr>
+      <w:keepNext/>
+      <w:keepLines/>
+      <w:numPr>
+        <w:numId w:val="3"/>
+      </w:numPr>
+      <w:spacing w:before="240" w:after="240"/>
+      <w:ind w:left="431" w:hanging="431"/>
+      <w:outlineLvl w:val="0"/>
+    </w:pPr>
+    <w:rPr>
+      <w:rFonts w:asciiTheme="majorHAnsi" w:eastAsiaTheme="majorEastAsia" w:hAnsiTheme="majorHAnsi" w:cstheme="majorBidi"/>
+      <w:color w:val="2E74B5" w:themeColor="accent1" w:themeShade="BF"/>
+      <w:sz w:val="32"/>
+      <w:szCs w:val="32"/>
+    </w:rPr>
   </w:style>
   <w:style w:type="paragraph" w:styleId="Ttulo2">
     <w:name w:val="heading 2"/>
@@ -1119,6 +1984,10 @@
     <w:pPr>
       <w:keepNext/>
       <w:keepLines/>
+      <w:numPr>
+        <w:ilvl w:val="1"/>
+        <w:numId w:val="3"/>
+      </w:numPr>
       <w:spacing w:before="40" w:after="0"/>
       <w:outlineLvl w:val="1"/>
     </w:pPr>
@@ -1127,6 +1996,190 @@
       <w:color w:val="2E74B5" w:themeColor="accent1" w:themeShade="BF"/>
       <w:sz w:val="26"/>
       <w:szCs w:val="26"/>
+    </w:rPr>
+  </w:style>
+  <w:style w:type="paragraph" w:styleId="Ttulo3">
+    <w:name w:val="heading 3"/>
+    <w:basedOn w:val="Normal"/>
+    <w:next w:val="Normal"/>
+    <w:link w:val="Ttulo3Car"/>
+    <w:uiPriority w:val="9"/>
+    <w:unhideWhenUsed/>
+    <w:qFormat/>
+    <w:rsid w:val="00AF3AAB"/>
+    <w:pPr>
+      <w:keepNext/>
+      <w:keepLines/>
+      <w:numPr>
+        <w:ilvl w:val="2"/>
+        <w:numId w:val="3"/>
+      </w:numPr>
+      <w:spacing w:before="40" w:after="0"/>
+      <w:outlineLvl w:val="2"/>
+    </w:pPr>
+    <w:rPr>
+      <w:rFonts w:asciiTheme="majorHAnsi" w:eastAsiaTheme="majorEastAsia" w:hAnsiTheme="majorHAnsi" w:cstheme="majorBidi"/>
+      <w:color w:val="1F4D78" w:themeColor="accent1" w:themeShade="7F"/>
+      <w:szCs w:val="24"/>
+    </w:rPr>
+  </w:style>
+  <w:style w:type="paragraph" w:styleId="Ttulo4">
+    <w:name w:val="heading 4"/>
+    <w:basedOn w:val="Normal"/>
+    <w:next w:val="Normal"/>
+    <w:link w:val="Ttulo4Car"/>
+    <w:uiPriority w:val="9"/>
+    <w:unhideWhenUsed/>
+    <w:qFormat/>
+    <w:rsid w:val="00AF3AAB"/>
+    <w:pPr>
+      <w:keepNext/>
+      <w:keepLines/>
+      <w:numPr>
+        <w:ilvl w:val="3"/>
+        <w:numId w:val="3"/>
+      </w:numPr>
+      <w:spacing w:before="40" w:after="0"/>
+      <w:outlineLvl w:val="3"/>
+    </w:pPr>
+    <w:rPr>
+      <w:rFonts w:asciiTheme="majorHAnsi" w:eastAsiaTheme="majorEastAsia" w:hAnsiTheme="majorHAnsi" w:cstheme="majorBidi"/>
+      <w:i/>
+      <w:iCs/>
+      <w:color w:val="2E74B5" w:themeColor="accent1" w:themeShade="BF"/>
+    </w:rPr>
+  </w:style>
+  <w:style w:type="paragraph" w:styleId="Ttulo5">
+    <w:name w:val="heading 5"/>
+    <w:basedOn w:val="Normal"/>
+    <w:next w:val="Normal"/>
+    <w:link w:val="Ttulo5Car"/>
+    <w:uiPriority w:val="9"/>
+    <w:semiHidden/>
+    <w:unhideWhenUsed/>
+    <w:qFormat/>
+    <w:rsid w:val="00AF3AAB"/>
+    <w:pPr>
+      <w:keepNext/>
+      <w:keepLines/>
+      <w:numPr>
+        <w:ilvl w:val="4"/>
+        <w:numId w:val="3"/>
+      </w:numPr>
+      <w:spacing w:before="40" w:after="0"/>
+      <w:outlineLvl w:val="4"/>
+    </w:pPr>
+    <w:rPr>
+      <w:rFonts w:asciiTheme="majorHAnsi" w:eastAsiaTheme="majorEastAsia" w:hAnsiTheme="majorHAnsi" w:cstheme="majorBidi"/>
+      <w:color w:val="2E74B5" w:themeColor="accent1" w:themeShade="BF"/>
+    </w:rPr>
+  </w:style>
+  <w:style w:type="paragraph" w:styleId="Ttulo6">
+    <w:name w:val="heading 6"/>
+    <w:basedOn w:val="Normal"/>
+    <w:next w:val="Normal"/>
+    <w:link w:val="Ttulo6Car"/>
+    <w:uiPriority w:val="9"/>
+    <w:semiHidden/>
+    <w:unhideWhenUsed/>
+    <w:qFormat/>
+    <w:rsid w:val="00AF3AAB"/>
+    <w:pPr>
+      <w:keepNext/>
+      <w:keepLines/>
+      <w:numPr>
+        <w:ilvl w:val="5"/>
+        <w:numId w:val="3"/>
+      </w:numPr>
+      <w:spacing w:before="40" w:after="0"/>
+      <w:outlineLvl w:val="5"/>
+    </w:pPr>
+    <w:rPr>
+      <w:rFonts w:asciiTheme="majorHAnsi" w:eastAsiaTheme="majorEastAsia" w:hAnsiTheme="majorHAnsi" w:cstheme="majorBidi"/>
+      <w:color w:val="1F4D78" w:themeColor="accent1" w:themeShade="7F"/>
+    </w:rPr>
+  </w:style>
+  <w:style w:type="paragraph" w:styleId="Ttulo7">
+    <w:name w:val="heading 7"/>
+    <w:basedOn w:val="Normal"/>
+    <w:next w:val="Normal"/>
+    <w:link w:val="Ttulo7Car"/>
+    <w:uiPriority w:val="9"/>
+    <w:semiHidden/>
+    <w:unhideWhenUsed/>
+    <w:qFormat/>
+    <w:rsid w:val="00AF3AAB"/>
+    <w:pPr>
+      <w:keepNext/>
+      <w:keepLines/>
+      <w:numPr>
+        <w:ilvl w:val="6"/>
+        <w:numId w:val="3"/>
+      </w:numPr>
+      <w:spacing w:before="40" w:after="0"/>
+      <w:outlineLvl w:val="6"/>
+    </w:pPr>
+    <w:rPr>
+      <w:rFonts w:asciiTheme="majorHAnsi" w:eastAsiaTheme="majorEastAsia" w:hAnsiTheme="majorHAnsi" w:cstheme="majorBidi"/>
+      <w:i/>
+      <w:iCs/>
+      <w:color w:val="1F4D78" w:themeColor="accent1" w:themeShade="7F"/>
+    </w:rPr>
+  </w:style>
+  <w:style w:type="paragraph" w:styleId="Ttulo8">
+    <w:name w:val="heading 8"/>
+    <w:basedOn w:val="Normal"/>
+    <w:next w:val="Normal"/>
+    <w:link w:val="Ttulo8Car"/>
+    <w:uiPriority w:val="9"/>
+    <w:semiHidden/>
+    <w:unhideWhenUsed/>
+    <w:qFormat/>
+    <w:rsid w:val="00AF3AAB"/>
+    <w:pPr>
+      <w:keepNext/>
+      <w:keepLines/>
+      <w:numPr>
+        <w:ilvl w:val="7"/>
+        <w:numId w:val="3"/>
+      </w:numPr>
+      <w:spacing w:before="40" w:after="0"/>
+      <w:outlineLvl w:val="7"/>
+    </w:pPr>
+    <w:rPr>
+      <w:rFonts w:asciiTheme="majorHAnsi" w:eastAsiaTheme="majorEastAsia" w:hAnsiTheme="majorHAnsi" w:cstheme="majorBidi"/>
+      <w:color w:val="272727" w:themeColor="text1" w:themeTint="D8"/>
+      <w:sz w:val="21"/>
+      <w:szCs w:val="21"/>
+    </w:rPr>
+  </w:style>
+  <w:style w:type="paragraph" w:styleId="Ttulo9">
+    <w:name w:val="heading 9"/>
+    <w:basedOn w:val="Normal"/>
+    <w:next w:val="Normal"/>
+    <w:link w:val="Ttulo9Car"/>
+    <w:uiPriority w:val="9"/>
+    <w:semiHidden/>
+    <w:unhideWhenUsed/>
+    <w:qFormat/>
+    <w:rsid w:val="00AF3AAB"/>
+    <w:pPr>
+      <w:keepNext/>
+      <w:keepLines/>
+      <w:numPr>
+        <w:ilvl w:val="8"/>
+        <w:numId w:val="3"/>
+      </w:numPr>
+      <w:spacing w:before="40" w:after="0"/>
+      <w:outlineLvl w:val="8"/>
+    </w:pPr>
+    <w:rPr>
+      <w:rFonts w:asciiTheme="majorHAnsi" w:eastAsiaTheme="majorEastAsia" w:hAnsiTheme="majorHAnsi" w:cstheme="majorBidi"/>
+      <w:i/>
+      <w:iCs/>
+      <w:color w:val="272727" w:themeColor="text1" w:themeTint="D8"/>
+      <w:sz w:val="21"/>
+      <w:szCs w:val="21"/>
     </w:rPr>
   </w:style>
   <w:style w:type="character" w:default="1" w:styleId="Fuentedeprrafopredeter">
@@ -1190,6 +2243,113 @@
       <w:i/>
       <w:iCs/>
       <w:color w:val="404040" w:themeColor="text1" w:themeTint="BF"/>
+    </w:rPr>
+  </w:style>
+  <w:style w:type="character" w:customStyle="1" w:styleId="Ttulo1Car">
+    <w:name w:val="Título 1 Car"/>
+    <w:basedOn w:val="Fuentedeprrafopredeter"/>
+    <w:link w:val="Ttulo1"/>
+    <w:uiPriority w:val="9"/>
+    <w:rsid w:val="00083681"/>
+    <w:rPr>
+      <w:rFonts w:asciiTheme="majorHAnsi" w:eastAsiaTheme="majorEastAsia" w:hAnsiTheme="majorHAnsi" w:cstheme="majorBidi"/>
+      <w:color w:val="2E74B5" w:themeColor="accent1" w:themeShade="BF"/>
+      <w:sz w:val="32"/>
+      <w:szCs w:val="32"/>
+    </w:rPr>
+  </w:style>
+  <w:style w:type="character" w:customStyle="1" w:styleId="Ttulo3Car">
+    <w:name w:val="Título 3 Car"/>
+    <w:basedOn w:val="Fuentedeprrafopredeter"/>
+    <w:link w:val="Ttulo3"/>
+    <w:uiPriority w:val="9"/>
+    <w:rsid w:val="00AF3AAB"/>
+    <w:rPr>
+      <w:rFonts w:asciiTheme="majorHAnsi" w:eastAsiaTheme="majorEastAsia" w:hAnsiTheme="majorHAnsi" w:cstheme="majorBidi"/>
+      <w:color w:val="1F4D78" w:themeColor="accent1" w:themeShade="7F"/>
+      <w:sz w:val="24"/>
+      <w:szCs w:val="24"/>
+    </w:rPr>
+  </w:style>
+  <w:style w:type="character" w:customStyle="1" w:styleId="Ttulo4Car">
+    <w:name w:val="Título 4 Car"/>
+    <w:basedOn w:val="Fuentedeprrafopredeter"/>
+    <w:link w:val="Ttulo4"/>
+    <w:uiPriority w:val="9"/>
+    <w:rsid w:val="00AF3AAB"/>
+    <w:rPr>
+      <w:rFonts w:asciiTheme="majorHAnsi" w:eastAsiaTheme="majorEastAsia" w:hAnsiTheme="majorHAnsi" w:cstheme="majorBidi"/>
+      <w:i/>
+      <w:iCs/>
+      <w:color w:val="2E74B5" w:themeColor="accent1" w:themeShade="BF"/>
+    </w:rPr>
+  </w:style>
+  <w:style w:type="character" w:customStyle="1" w:styleId="Ttulo5Car">
+    <w:name w:val="Título 5 Car"/>
+    <w:basedOn w:val="Fuentedeprrafopredeter"/>
+    <w:link w:val="Ttulo5"/>
+    <w:uiPriority w:val="9"/>
+    <w:semiHidden/>
+    <w:rsid w:val="00AF3AAB"/>
+    <w:rPr>
+      <w:rFonts w:asciiTheme="majorHAnsi" w:eastAsiaTheme="majorEastAsia" w:hAnsiTheme="majorHAnsi" w:cstheme="majorBidi"/>
+      <w:color w:val="2E74B5" w:themeColor="accent1" w:themeShade="BF"/>
+    </w:rPr>
+  </w:style>
+  <w:style w:type="character" w:customStyle="1" w:styleId="Ttulo6Car">
+    <w:name w:val="Título 6 Car"/>
+    <w:basedOn w:val="Fuentedeprrafopredeter"/>
+    <w:link w:val="Ttulo6"/>
+    <w:uiPriority w:val="9"/>
+    <w:semiHidden/>
+    <w:rsid w:val="00AF3AAB"/>
+    <w:rPr>
+      <w:rFonts w:asciiTheme="majorHAnsi" w:eastAsiaTheme="majorEastAsia" w:hAnsiTheme="majorHAnsi" w:cstheme="majorBidi"/>
+      <w:color w:val="1F4D78" w:themeColor="accent1" w:themeShade="7F"/>
+    </w:rPr>
+  </w:style>
+  <w:style w:type="character" w:customStyle="1" w:styleId="Ttulo7Car">
+    <w:name w:val="Título 7 Car"/>
+    <w:basedOn w:val="Fuentedeprrafopredeter"/>
+    <w:link w:val="Ttulo7"/>
+    <w:uiPriority w:val="9"/>
+    <w:semiHidden/>
+    <w:rsid w:val="00AF3AAB"/>
+    <w:rPr>
+      <w:rFonts w:asciiTheme="majorHAnsi" w:eastAsiaTheme="majorEastAsia" w:hAnsiTheme="majorHAnsi" w:cstheme="majorBidi"/>
+      <w:i/>
+      <w:iCs/>
+      <w:color w:val="1F4D78" w:themeColor="accent1" w:themeShade="7F"/>
+    </w:rPr>
+  </w:style>
+  <w:style w:type="character" w:customStyle="1" w:styleId="Ttulo8Car">
+    <w:name w:val="Título 8 Car"/>
+    <w:basedOn w:val="Fuentedeprrafopredeter"/>
+    <w:link w:val="Ttulo8"/>
+    <w:uiPriority w:val="9"/>
+    <w:semiHidden/>
+    <w:rsid w:val="00AF3AAB"/>
+    <w:rPr>
+      <w:rFonts w:asciiTheme="majorHAnsi" w:eastAsiaTheme="majorEastAsia" w:hAnsiTheme="majorHAnsi" w:cstheme="majorBidi"/>
+      <w:color w:val="272727" w:themeColor="text1" w:themeTint="D8"/>
+      <w:sz w:val="21"/>
+      <w:szCs w:val="21"/>
+    </w:rPr>
+  </w:style>
+  <w:style w:type="character" w:customStyle="1" w:styleId="Ttulo9Car">
+    <w:name w:val="Título 9 Car"/>
+    <w:basedOn w:val="Fuentedeprrafopredeter"/>
+    <w:link w:val="Ttulo9"/>
+    <w:uiPriority w:val="9"/>
+    <w:semiHidden/>
+    <w:rsid w:val="00AF3AAB"/>
+    <w:rPr>
+      <w:rFonts w:asciiTheme="majorHAnsi" w:eastAsiaTheme="majorEastAsia" w:hAnsiTheme="majorHAnsi" w:cstheme="majorBidi"/>
+      <w:i/>
+      <w:iCs/>
+      <w:color w:val="272727" w:themeColor="text1" w:themeTint="D8"/>
+      <w:sz w:val="21"/>
+      <w:szCs w:val="21"/>
     </w:rPr>
   </w:style>
 </w:styles>

</xml_diff>

<commit_message>
added more content to procesado DCB para sustratos en electronica de potencia.docx
</commit_message>
<xml_diff>
--- a/mysNotasTecnicas/procesado DCBs para sustratos en electronica de potencia.docx
+++ b/mysNotasTecnicas/procesado DCBs para sustratos en electronica de potencia.docx
@@ -429,44 +429,46 @@
       <w:r>
         <w:t xml:space="preserve">master </w:t>
       </w:r>
+      <w:proofErr w:type="spellStart"/>
       <w:r>
         <w:t>card</w:t>
       </w:r>
+      <w:proofErr w:type="spellEnd"/>
       <w:r>
         <w:t>.</w:t>
       </w:r>
-    </w:p>
-    <w:p>
-      <w:pPr>
-        <w:pStyle w:val="Ttulo2"/>
-      </w:pPr>
-      <w:r>
-        <w:t>Grosor y número de caras de cobre</w:t>
-      </w:r>
-      <w:r>
-        <w:t>.</w:t>
-      </w:r>
-    </w:p>
-    <w:p>
-      <w:pPr>
-        <w:pStyle w:val="Ttulo2"/>
-      </w:pPr>
-      <w:r>
-        <w:t xml:space="preserve">Grosor y </w:t>
-      </w:r>
-      <w:r>
-        <w:t>material del dieléctrico</w:t>
-      </w:r>
-      <w:r>
-        <w:t>.</w:t>
-      </w:r>
-    </w:p>
-    <w:p>
-      <w:pPr>
-        <w:pStyle w:val="Ttulo1"/>
-      </w:pPr>
       <w:bookmarkStart w:id="0" w:name="_GoBack"/>
       <w:bookmarkEnd w:id="0"/>
+    </w:p>
+    <w:p>
+      <w:pPr>
+        <w:pStyle w:val="Ttulo2"/>
+      </w:pPr>
+      <w:r>
+        <w:t>Grosor y número de caras de cobre</w:t>
+      </w:r>
+      <w:r>
+        <w:t>.</w:t>
+      </w:r>
+    </w:p>
+    <w:p>
+      <w:pPr>
+        <w:pStyle w:val="Ttulo2"/>
+      </w:pPr>
+      <w:r>
+        <w:t xml:space="preserve">Grosor y </w:t>
+      </w:r>
+      <w:r>
+        <w:t>material del dieléctrico</w:t>
+      </w:r>
+      <w:r>
+        <w:t>.</w:t>
+      </w:r>
+    </w:p>
+    <w:p>
+      <w:pPr>
+        <w:pStyle w:val="Ttulo1"/>
+      </w:pPr>
       <w:r>
         <w:t xml:space="preserve">Naturaleza del proceso </w:t>
       </w:r>
@@ -746,7 +748,74 @@
         <w:pStyle w:val="Ttulo1"/>
       </w:pPr>
       <w:r>
-        <w:t>Fases del proceso</w:t>
+        <w:t>Fases del proceso.</w:t>
+      </w:r>
+    </w:p>
+    <w:p>
+      <w:pPr>
+        <w:pStyle w:val="Ttulo2"/>
+      </w:pPr>
+      <w:r>
+        <w:t>Preparado de la master-card.</w:t>
+      </w:r>
+    </w:p>
+    <w:p>
+      <w:pPr>
+        <w:pStyle w:val="Ttulo3"/>
+      </w:pPr>
+      <w:r>
+        <w:t>Limpieza.</w:t>
+      </w:r>
+    </w:p>
+    <w:p>
+      <w:pPr>
+        <w:pStyle w:val="Ttulo3"/>
+      </w:pPr>
+      <w:r>
+        <w:t>Secado.</w:t>
+      </w:r>
+    </w:p>
+    <w:p>
+      <w:pPr>
+        <w:pStyle w:val="Ttulo3"/>
+      </w:pPr>
+      <w:r>
+        <w:t>Almacenado.</w:t>
+      </w:r>
+    </w:p>
+    <w:p>
+      <w:pPr>
+        <w:pStyle w:val="Ttulo2"/>
+      </w:pPr>
+      <w:r>
+        <w:t>Diseño de la máscara.</w:t>
+      </w:r>
+    </w:p>
+    <w:p>
+      <w:pPr>
+        <w:pStyle w:val="Ttulo3"/>
+      </w:pPr>
+      <w:r>
+        <w:t xml:space="preserve">Diseño de la mascará para corte con </w:t>
+      </w:r>
+      <w:proofErr w:type="spellStart"/>
+      <w:r>
+        <w:t>cutter</w:t>
+      </w:r>
+      <w:proofErr w:type="spellEnd"/>
+      <w:r>
+        <w:t xml:space="preserve"> plotter.</w:t>
+      </w:r>
+    </w:p>
+    <w:p>
+      <w:pPr>
+        <w:pStyle w:val="Ttulo3"/>
+      </w:pPr>
+      <w:r>
+        <w:t xml:space="preserve">Diseño de la mascará para corte con </w:t>
+      </w:r>
+      <w:r>
+        <w:t>láser</w:t>
       </w:r>
       <w:r>
         <w:t>.</w:t>
@@ -757,7 +826,7 @@
         <w:pStyle w:val="Ttulo2"/>
       </w:pPr>
       <w:r>
-        <w:t>Preparado de la master-card.</w:t>
+        <w:t>Fabricación de la máscara.</w:t>
       </w:r>
     </w:p>
     <w:p>
@@ -765,10 +834,15 @@
         <w:pStyle w:val="Ttulo3"/>
       </w:pPr>
       <w:r>
-        <w:t>Limpieza</w:t>
-      </w:r>
-      <w:r>
-        <w:t>.</w:t>
+        <w:t xml:space="preserve">Fabricación de la máscara utilizando </w:t>
+      </w:r>
+      <w:proofErr w:type="spellStart"/>
+      <w:r>
+        <w:t>cutter</w:t>
+      </w:r>
+      <w:proofErr w:type="spellEnd"/>
+      <w:r>
+        <w:t xml:space="preserve"> plotter.</w:t>
       </w:r>
     </w:p>
     <w:p>
@@ -776,121 +850,7 @@
         <w:pStyle w:val="Ttulo3"/>
       </w:pPr>
       <w:r>
-        <w:t>Secado</w:t>
-      </w:r>
-      <w:r>
-        <w:t>.</w:t>
-      </w:r>
-    </w:p>
-    <w:p>
-      <w:pPr>
-        <w:pStyle w:val="Ttulo3"/>
-      </w:pPr>
-      <w:r>
-        <w:t>Almacenado</w:t>
-      </w:r>
-      <w:r>
-        <w:t>.</w:t>
-      </w:r>
-    </w:p>
-    <w:p>
-      <w:pPr>
-        <w:pStyle w:val="Ttulo2"/>
-      </w:pPr>
-      <w:r>
-        <w:t xml:space="preserve">Diseño de la </w:t>
-      </w:r>
-      <w:r>
-        <w:t>máscara.</w:t>
-      </w:r>
-    </w:p>
-    <w:p>
-      <w:pPr>
-        <w:pStyle w:val="Ttulo3"/>
-      </w:pPr>
-      <w:r>
-        <w:t xml:space="preserve">Diseño de la mascará para corte con </w:t>
-      </w:r>
-      <w:proofErr w:type="spellStart"/>
-      <w:r>
-        <w:t>cutter</w:t>
-      </w:r>
-      <w:proofErr w:type="spellEnd"/>
-      <w:r>
-        <w:t xml:space="preserve"> plotter</w:t>
-      </w:r>
-      <w:r>
-        <w:t>.</w:t>
-      </w:r>
-    </w:p>
-    <w:p>
-      <w:pPr>
-        <w:pStyle w:val="Ttulo3"/>
-      </w:pPr>
-      <w:r>
-        <w:t xml:space="preserve">Diseño de la mascará para corte </w:t>
-      </w:r>
-      <w:r>
-        <w:t xml:space="preserve">con </w:t>
-      </w:r>
-      <w:r>
-        <w:t>láser</w:t>
-      </w:r>
-      <w:r>
-        <w:t>.</w:t>
-      </w:r>
-    </w:p>
-    <w:p>
-      <w:pPr>
-        <w:pStyle w:val="Ttulo2"/>
-      </w:pPr>
-      <w:r>
-        <w:t>Fabricación</w:t>
-      </w:r>
-      <w:r>
-        <w:t xml:space="preserve"> de la máscara.</w:t>
-      </w:r>
-    </w:p>
-    <w:p>
-      <w:pPr>
-        <w:pStyle w:val="Ttulo3"/>
-      </w:pPr>
-      <w:r>
-        <w:t>Fabricación</w:t>
-      </w:r>
-      <w:r>
-        <w:t xml:space="preserve"> de la máscara utilizando </w:t>
-      </w:r>
-      <w:proofErr w:type="spellStart"/>
-      <w:r>
-        <w:t>cutter</w:t>
-      </w:r>
-      <w:proofErr w:type="spellEnd"/>
-      <w:r>
-        <w:t xml:space="preserve"> plotter.</w:t>
-      </w:r>
-    </w:p>
-    <w:p>
-      <w:pPr>
-        <w:pStyle w:val="Ttulo3"/>
-      </w:pPr>
-      <w:r>
-        <w:t>Adhesión y f</w:t>
-      </w:r>
-      <w:r>
-        <w:t xml:space="preserve">abricación </w:t>
-      </w:r>
-      <w:r>
-        <w:t xml:space="preserve">de </w:t>
-      </w:r>
-      <w:r>
-        <w:t xml:space="preserve">la máscara utilizando </w:t>
-      </w:r>
-      <w:r>
-        <w:t>el láser</w:t>
-      </w:r>
-      <w:r>
-        <w:t>.</w:t>
+        <w:t>Adhesión y fabricación de la máscara utilizando el láser.</w:t>
       </w:r>
     </w:p>
     <w:p>
@@ -905,74 +865,207 @@
         <w:t xml:space="preserve">vinito del </w:t>
       </w:r>
       <w:r>
-        <w:t>top</w:t>
-      </w:r>
+        <w:t>top.</w:t>
+      </w:r>
+    </w:p>
+    <w:p>
+      <w:pPr>
+        <w:pStyle w:val="Ttulo4"/>
+      </w:pPr>
+      <w:r>
+        <w:t xml:space="preserve">Grabado del </w:t>
+      </w:r>
+      <w:r>
+        <w:t xml:space="preserve">vinito del </w:t>
+      </w:r>
+      <w:proofErr w:type="spellStart"/>
+      <w:r>
+        <w:t>bottom</w:t>
+      </w:r>
+      <w:proofErr w:type="spellEnd"/>
       <w:r>
         <w:t>.</w:t>
       </w:r>
     </w:p>
     <w:p>
       <w:pPr>
+        <w:pStyle w:val="Ttulo2"/>
+      </w:pPr>
+      <w:r>
+        <w:t>Adhesión máscara a la master card.</w:t>
+      </w:r>
+      <w:r>
+        <w:t xml:space="preserve"> Solo en e</w:t>
+      </w:r>
+      <w:r>
+        <w:t xml:space="preserve">l caso de </w:t>
+      </w:r>
+      <w:proofErr w:type="spellStart"/>
+      <w:r>
+        <w:t>cutter</w:t>
+      </w:r>
+      <w:proofErr w:type="spellEnd"/>
+      <w:r>
+        <w:t xml:space="preserve"> plotter. </w:t>
+      </w:r>
+    </w:p>
+    <w:p>
+      <w:pPr>
+        <w:pStyle w:val="Ttulo3"/>
+      </w:pPr>
+      <w:r>
+        <w:t>Adhesión de la máscara del top.</w:t>
+      </w:r>
+    </w:p>
+    <w:p>
+      <w:pPr>
+        <w:pStyle w:val="Ttulo3"/>
+      </w:pPr>
+      <w:r>
+        <w:t xml:space="preserve">Adhesión de la máscara del </w:t>
+      </w:r>
+      <w:proofErr w:type="spellStart"/>
+      <w:r>
+        <w:t>bottom</w:t>
+      </w:r>
+      <w:proofErr w:type="spellEnd"/>
+      <w:r>
+        <w:t>.</w:t>
+      </w:r>
+    </w:p>
+    <w:p>
+      <w:pPr>
+        <w:pStyle w:val="Ttulo2"/>
+      </w:pPr>
+      <w:r>
+        <w:t>Atacado de la master card.</w:t>
+      </w:r>
+    </w:p>
+    <w:p>
+      <w:pPr>
+        <w:pStyle w:val="Ttulo3"/>
+      </w:pPr>
+      <w:r>
+        <w:t xml:space="preserve">Preparado de la solución para el </w:t>
+      </w:r>
+      <w:r>
+        <w:t>grabado del cobre</w:t>
+      </w:r>
+      <w:r>
+        <w:t>.</w:t>
+      </w:r>
+    </w:p>
+    <w:p>
+      <w:pPr>
+        <w:pStyle w:val="Ttulo3"/>
+      </w:pPr>
+      <w:r>
+        <w:t>Grabado del cobre.</w:t>
+      </w:r>
+    </w:p>
+    <w:p>
+      <w:pPr>
         <w:pStyle w:val="Ttulo4"/>
       </w:pPr>
       <w:r>
-        <w:t xml:space="preserve">Grabado del </w:t>
-      </w:r>
-      <w:r>
-        <w:t xml:space="preserve">vinito del </w:t>
+        <w:t>Grabado e</w:t>
+      </w:r>
+      <w:r>
+        <w:t>n “pecera” bajo temperatura controlada y circulación de la solución.</w:t>
+      </w:r>
+    </w:p>
+    <w:p>
+      <w:pPr>
+        <w:pStyle w:val="Ttulo3"/>
+      </w:pPr>
+      <w:r>
+        <w:t xml:space="preserve">Después del </w:t>
+      </w:r>
+      <w:r>
+        <w:t>grabado</w:t>
+      </w:r>
+      <w:r>
+        <w:t>.</w:t>
+      </w:r>
+    </w:p>
+    <w:p>
+      <w:pPr>
+        <w:pStyle w:val="Ttulo2"/>
+      </w:pPr>
+      <w:r>
+        <w:t>Corte de la master card.</w:t>
+      </w:r>
+    </w:p>
+    <w:p>
+      <w:pPr>
+        <w:pStyle w:val="Ttulo3"/>
+      </w:pPr>
+      <w:r>
+        <w:t>Corte de la master-</w:t>
       </w:r>
       <w:proofErr w:type="spellStart"/>
       <w:r>
-        <w:t>bottom</w:t>
+        <w:t>card</w:t>
       </w:r>
       <w:proofErr w:type="spellEnd"/>
       <w:r>
+        <w:t xml:space="preserve"> mediante </w:t>
+      </w:r>
+      <w:proofErr w:type="spellStart"/>
+      <w:r>
+        <w:t>diammond</w:t>
+      </w:r>
+      <w:proofErr w:type="spellEnd"/>
+      <w:r>
+        <w:t xml:space="preserve"> </w:t>
+      </w:r>
+      <w:proofErr w:type="spellStart"/>
+      <w:r>
+        <w:t>scriber</w:t>
+      </w:r>
+      <w:proofErr w:type="spellEnd"/>
+      <w:r>
         <w:t>.</w:t>
       </w:r>
     </w:p>
     <w:p>
       <w:pPr>
+        <w:pStyle w:val="Ttulo3"/>
+      </w:pPr>
+      <w:r>
+        <w:t>Corte de la master-card mediante láser.</w:t>
+      </w:r>
+    </w:p>
+    <w:p>
+      <w:pPr>
         <w:pStyle w:val="Ttulo2"/>
       </w:pPr>
       <w:r>
-        <w:t>A</w:t>
-      </w:r>
-      <w:r>
-        <w:t>dhesión máscara</w:t>
-      </w:r>
-      <w:r>
-        <w:t xml:space="preserve"> a la master card</w:t>
-      </w:r>
+        <w:t>Limpieza, tratado del cobre y almacenado.</w:t>
+      </w:r>
+    </w:p>
+    <w:p>
+      <w:pPr>
+        <w:pStyle w:val="Ttulo3"/>
+      </w:pPr>
+      <w:r>
+        <w:t xml:space="preserve">Limpieza de los sustratos </w:t>
+      </w:r>
+      <w:proofErr w:type="spellStart"/>
+      <w:r>
+        <w:t>DCBs</w:t>
+      </w:r>
+      <w:proofErr w:type="spellEnd"/>
       <w:r>
         <w:t>.</w:t>
       </w:r>
-      <w:r>
-        <w:t xml:space="preserve"> Solo en e</w:t>
-      </w:r>
-      <w:r>
-        <w:t xml:space="preserve">l caso de </w:t>
-      </w:r>
-      <w:proofErr w:type="spellStart"/>
-      <w:r>
-        <w:t>cutter</w:t>
-      </w:r>
-      <w:proofErr w:type="spellEnd"/>
-      <w:r>
-        <w:t xml:space="preserve"> plotter. </w:t>
-      </w:r>
     </w:p>
     <w:p>
       <w:pPr>
         <w:pStyle w:val="Ttulo3"/>
       </w:pPr>
       <w:r>
-        <w:t xml:space="preserve">Adhesión </w:t>
-      </w:r>
-      <w:r>
-        <w:t>de la máscara del top</w:t>
-      </w:r>
-      <w:r>
-        <w:t>.</w:t>
+        <w:t>Tratado del cobre.</w:t>
       </w:r>
     </w:p>
     <w:p>
@@ -980,180 +1073,7 @@
         <w:pStyle w:val="Ttulo3"/>
       </w:pPr>
       <w:r>
-        <w:t xml:space="preserve">Adhesión </w:t>
-      </w:r>
-      <w:r>
-        <w:t xml:space="preserve">de la máscara del </w:t>
-      </w:r>
-      <w:proofErr w:type="spellStart"/>
-      <w:r>
-        <w:t>bottom</w:t>
-      </w:r>
-      <w:proofErr w:type="spellEnd"/>
-      <w:r>
-        <w:t>.</w:t>
-      </w:r>
-    </w:p>
-    <w:p>
-      <w:pPr>
-        <w:pStyle w:val="Ttulo2"/>
-      </w:pPr>
-      <w:r>
-        <w:t xml:space="preserve">Atacado de </w:t>
-      </w:r>
-      <w:r>
-        <w:t>la master card.</w:t>
-      </w:r>
-    </w:p>
-    <w:p>
-      <w:pPr>
-        <w:pStyle w:val="Ttulo3"/>
-      </w:pPr>
-      <w:r>
-        <w:t xml:space="preserve">Preparado de la solución para el </w:t>
-      </w:r>
-      <w:r>
-        <w:t>grabado del cobre</w:t>
-      </w:r>
-      <w:r>
-        <w:t>.</w:t>
-      </w:r>
-    </w:p>
-    <w:p>
-      <w:pPr>
-        <w:pStyle w:val="Ttulo3"/>
-      </w:pPr>
-      <w:r>
-        <w:t>Grabado del cobre.</w:t>
-      </w:r>
-    </w:p>
-    <w:p>
-      <w:pPr>
-        <w:pStyle w:val="Ttulo4"/>
-      </w:pPr>
-      <w:r>
-        <w:t>Grabado e</w:t>
-      </w:r>
-      <w:r>
-        <w:t>n “pecera” bajo temperatura controlada y circulación de la solución.</w:t>
-      </w:r>
-    </w:p>
-    <w:p>
-      <w:pPr>
-        <w:pStyle w:val="Ttulo3"/>
-      </w:pPr>
-      <w:r>
-        <w:t xml:space="preserve">Después del </w:t>
-      </w:r>
-      <w:r>
-        <w:t>grabado</w:t>
-      </w:r>
-      <w:r>
-        <w:t>.</w:t>
-      </w:r>
-    </w:p>
-    <w:p>
-      <w:pPr>
-        <w:pStyle w:val="Ttulo2"/>
-      </w:pPr>
-      <w:r>
-        <w:t>Corte</w:t>
-      </w:r>
-      <w:r>
-        <w:t xml:space="preserve"> de la master card.</w:t>
-      </w:r>
-    </w:p>
-    <w:p>
-      <w:pPr>
-        <w:pStyle w:val="Ttulo3"/>
-      </w:pPr>
-      <w:r>
-        <w:t xml:space="preserve">Corte de la </w:t>
-      </w:r>
-      <w:r>
-        <w:t>master-card</w:t>
-      </w:r>
-      <w:r>
-        <w:t xml:space="preserve"> mediante </w:t>
-      </w:r>
-      <w:proofErr w:type="spellStart"/>
-      <w:r>
-        <w:t>diammond</w:t>
-      </w:r>
-      <w:proofErr w:type="spellEnd"/>
-      <w:r>
-        <w:t xml:space="preserve"> </w:t>
-      </w:r>
-      <w:proofErr w:type="spellStart"/>
-      <w:r>
-        <w:t>scriber</w:t>
-      </w:r>
-      <w:proofErr w:type="spellEnd"/>
-      <w:r>
-        <w:t>.</w:t>
-      </w:r>
-    </w:p>
-    <w:p>
-      <w:pPr>
-        <w:pStyle w:val="Ttulo3"/>
-      </w:pPr>
-      <w:r>
-        <w:t xml:space="preserve">Corte de la master-card mediante </w:t>
-      </w:r>
-      <w:r>
-        <w:t>láser</w:t>
-      </w:r>
-      <w:r>
-        <w:t>.</w:t>
-      </w:r>
-    </w:p>
-    <w:p>
-      <w:pPr>
-        <w:pStyle w:val="Ttulo2"/>
-      </w:pPr>
-      <w:r>
-        <w:t>Limpieza, tratado del cobre y almacenado</w:t>
-      </w:r>
-      <w:r>
-        <w:t>.</w:t>
-      </w:r>
-    </w:p>
-    <w:p>
-      <w:pPr>
-        <w:pStyle w:val="Ttulo3"/>
-      </w:pPr>
-      <w:r>
-        <w:t xml:space="preserve">Limpieza de los sustratos </w:t>
-      </w:r>
-      <w:proofErr w:type="spellStart"/>
-      <w:r>
-        <w:t>DCBs</w:t>
-      </w:r>
-      <w:proofErr w:type="spellEnd"/>
-      <w:r>
-        <w:t>.</w:t>
-      </w:r>
-    </w:p>
-    <w:p>
-      <w:pPr>
-        <w:pStyle w:val="Ttulo3"/>
-      </w:pPr>
-      <w:r>
-        <w:t>Tratado del cobre</w:t>
-      </w:r>
-      <w:r>
-        <w:t>.</w:t>
-      </w:r>
-    </w:p>
-    <w:p>
-      <w:pPr>
-        <w:pStyle w:val="Ttulo3"/>
-      </w:pPr>
-      <w:r>
-        <w:t>Almacenaje</w:t>
-      </w:r>
-      <w:r>
-        <w:t>.</w:t>
+        <w:t>Almacenaje.</w:t>
       </w:r>
     </w:p>
     <w:p>
@@ -1203,19 +1123,7 @@
         <w:pStyle w:val="Ttulo2"/>
       </w:pPr>
       <w:r>
-        <w:t>Anexo 2</w:t>
-      </w:r>
-      <w:r>
-        <w:t xml:space="preserve">. Listado de herramientas </w:t>
-      </w:r>
-      <w:r>
-        <w:t xml:space="preserve">software </w:t>
-      </w:r>
-      <w:r>
-        <w:t>utilizadas</w:t>
-      </w:r>
-      <w:r>
-        <w:t>.</w:t>
+        <w:t>Anexo 2. Listado de herramientas software utilizadas.</w:t>
       </w:r>
     </w:p>
     <w:p>

</xml_diff>

<commit_message>
added content to procesado de DCBs para sustratos... y sustrato base apara objetivos.png
</commit_message>
<xml_diff>
--- a/mysNotasTecnicas/procesado DCBs para sustratos en electronica de potencia.docx
+++ b/mysNotasTecnicas/procesado DCBs para sustratos en electronica de potencia.docx
@@ -301,9 +301,26 @@
     </w:p>
     <w:p>
       <w:pPr>
+        <w:spacing w:line="259" w:lineRule="auto"/>
+        <w:ind w:left="0"/>
+        <w:jc w:val="left"/>
+        <w:rPr>
+          <w:rFonts w:asciiTheme="majorHAnsi" w:eastAsiaTheme="majorEastAsia" w:hAnsiTheme="majorHAnsi" w:cstheme="majorBidi"/>
+          <w:color w:val="2E74B5" w:themeColor="accent1" w:themeShade="BF"/>
+          <w:sz w:val="32"/>
+          <w:szCs w:val="32"/>
+        </w:rPr>
+      </w:pPr>
+      <w:r>
+        <w:br w:type="page"/>
+      </w:r>
+    </w:p>
+    <w:p>
+      <w:pPr>
         <w:pStyle w:val="Ttulo1"/>
       </w:pPr>
       <w:r>
+        <w:lastRenderedPageBreak/>
         <w:t>Objetivo</w:t>
       </w:r>
     </w:p>
@@ -347,16 +364,14 @@
         <w:rPr>
           <w:b/>
         </w:rPr>
-        <w:t xml:space="preserve"> (master </w:t>
-      </w:r>
-      <w:proofErr w:type="spellStart"/>
-      <w:r>
-        <w:rPr>
-          <w:b/>
-        </w:rPr>
-        <w:t>cards</w:t>
-      </w:r>
-      <w:proofErr w:type="spellEnd"/>
+        <w:t xml:space="preserve"> (</w:t>
+      </w:r>
+      <w:r>
+        <w:rPr>
+          <w:b/>
+        </w:rPr>
+        <w:t>sustrato base</w:t>
+      </w:r>
       <w:r>
         <w:rPr>
           <w:b/>
@@ -377,89 +392,133 @@
       </w:r>
       <w:r>
         <w:t xml:space="preserve">para </w:t>
-      </w:r>
-      <w:r>
-        <w:t xml:space="preserve">electrónica de </w:t>
-      </w:r>
-      <w:r>
-        <w:t>potencia.</w:t>
-      </w:r>
-      <w:r>
-        <w:t xml:space="preserve"> </w:t>
-      </w:r>
-    </w:p>
-    <w:p>
-      <w:pPr>
-        <w:pStyle w:val="Ttulo1"/>
-      </w:pPr>
-      <w:r>
-        <w:t>Contexto</w:t>
-      </w:r>
-    </w:p>
-    <w:p>
-      <w:pPr>
-        <w:ind w:left="0"/>
-      </w:pPr>
-      <w:r>
-        <w:t>El proceso se ha llevado a cabo en el seno del Grupo de Dispositivos y Sistemas de Potencia que forma parte del Departamento de Integración de Sistemas en el Instituto e Microelectrónica de Barcelona (IMB-CNM-CSIC).</w:t>
-      </w:r>
-      <w:r>
-        <w:t xml:space="preserve"> Por lo tanto, se ha hecho uso de los laboratorios del grupo, así como de otros laboratorios del centro como el Laboratorio de </w:t>
-      </w:r>
-      <w:proofErr w:type="spellStart"/>
-      <w:r>
-        <w:t>Prototipaje</w:t>
-      </w:r>
-      <w:proofErr w:type="spellEnd"/>
-      <w:r>
-        <w:t>.</w:t>
-      </w:r>
-    </w:p>
-    <w:p>
-      <w:pPr>
-        <w:pStyle w:val="Ttulo1"/>
-      </w:pPr>
-      <w:r>
-        <w:lastRenderedPageBreak/>
-        <w:t>Descripción de la</w:t>
-      </w:r>
-      <w:r>
-        <w:t xml:space="preserve"> </w:t>
-      </w:r>
-      <w:r>
-        <w:t xml:space="preserve">master </w:t>
-      </w:r>
-      <w:proofErr w:type="spellStart"/>
-      <w:r>
-        <w:t>card</w:t>
-      </w:r>
-      <w:proofErr w:type="spellEnd"/>
-      <w:r>
-        <w:t>.</w:t>
       </w:r>
       <w:bookmarkStart w:id="0" w:name="_GoBack"/>
       <w:bookmarkEnd w:id="0"/>
-    </w:p>
-    <w:p>
-      <w:pPr>
-        <w:pStyle w:val="Ttulo2"/>
-      </w:pPr>
-      <w:r>
-        <w:t>Grosor y número de caras de cobre</w:t>
-      </w:r>
+      <w:r>
+        <w:t xml:space="preserve">electrónica de </w:t>
+      </w:r>
+      <w:r>
+        <w:t>potencia.</w:t>
+      </w:r>
+      <w:r>
+        <w:t xml:space="preserve"> </w:t>
+      </w:r>
+      <w:r>
+        <w:t>La siguiente imagen resume dicho objetivo.</w:t>
+      </w:r>
+    </w:p>
+    <w:p>
+      <w:pPr>
+        <w:ind w:left="0"/>
+        <w:rPr>
+          <w14:textOutline w14:w="9525" w14:cap="rnd" w14:cmpd="sng" w14:algn="ctr">
+            <w14:solidFill>
+              <w14:schemeClr w14:val="tx1"/>
+            </w14:solidFill>
+            <w14:prstDash w14:val="solid"/>
+            <w14:bevel/>
+          </w14:textOutline>
+        </w:rPr>
+      </w:pPr>
+      <w:r>
+        <w:rPr>
+          <w:noProof/>
+          <w:lang w:eastAsia="es-ES"/>
+        </w:rPr>
+        <w:drawing>
+          <wp:inline distT="0" distB="0" distL="0" distR="0">
+            <wp:extent cx="5400040" cy="3363595"/>
+            <wp:effectExtent l="57150" t="0" r="48260" b="141605"/>
+            <wp:docPr id="1" name="Imagen 1" title="Objetivo"/>
+            <wp:cNvGraphicFramePr>
+              <a:graphicFrameLocks xmlns:a="http://schemas.openxmlformats.org/drawingml/2006/main" noChangeAspect="1"/>
+            </wp:cNvGraphicFramePr>
+            <a:graphic xmlns:a="http://schemas.openxmlformats.org/drawingml/2006/main">
+              <a:graphicData uri="http://schemas.openxmlformats.org/drawingml/2006/picture">
+                <pic:pic xmlns:pic="http://schemas.openxmlformats.org/drawingml/2006/picture">
+                  <pic:nvPicPr>
+                    <pic:cNvPr id="1" name="sustrato base para objetivos.png"/>
+                    <pic:cNvPicPr/>
+                  </pic:nvPicPr>
+                  <pic:blipFill>
+                    <a:blip r:embed="rId5" cstate="print">
+                      <a:extLst>
+                        <a:ext uri="{28A0092B-C50C-407E-A947-70E740481C1C}">
+                          <a14:useLocalDpi xmlns:a14="http://schemas.microsoft.com/office/drawing/2010/main" val="0"/>
+                        </a:ext>
+                      </a:extLst>
+                    </a:blip>
+                    <a:stretch>
+                      <a:fillRect/>
+                    </a:stretch>
+                  </pic:blipFill>
+                  <pic:spPr>
+                    <a:xfrm>
+                      <a:off x="0" y="0"/>
+                      <a:ext cx="5400040" cy="3363595"/>
+                    </a:xfrm>
+                    <a:prstGeom prst="rect">
+                      <a:avLst/>
+                    </a:prstGeom>
+                    <a:ln>
+                      <a:noFill/>
+                    </a:ln>
+                    <a:effectLst>
+                      <a:outerShdw blurRad="50800" dist="76200" dir="5400000" algn="ctr" rotWithShape="0">
+                        <a:schemeClr val="bg2"/>
+                      </a:outerShdw>
+                    </a:effectLst>
+                  </pic:spPr>
+                </pic:pic>
+              </a:graphicData>
+            </a:graphic>
+          </wp:inline>
+        </w:drawing>
+      </w:r>
+    </w:p>
+    <w:p>
+      <w:pPr>
+        <w:pStyle w:val="Ttulo1"/>
+      </w:pPr>
+      <w:r>
+        <w:t>Contexto</w:t>
+      </w:r>
+    </w:p>
+    <w:p>
+      <w:pPr>
+        <w:ind w:left="0"/>
+      </w:pPr>
+      <w:r>
+        <w:t>El proceso se ha llevado a cabo en el seno del Grupo de Dispositivos y Sistemas de Potencia que forma parte del Departamento de Integración de Sistemas en el Instituto e Microelectrónica de Barcelona (IMB-CNM-CSIC).</w:t>
+      </w:r>
+      <w:r>
+        <w:t xml:space="preserve"> Por lo tanto, se ha hecho uso de los laboratorios del grupo, así como de otros laboratorios del centro como el Laboratorio de </w:t>
+      </w:r>
+      <w:proofErr w:type="spellStart"/>
+      <w:r>
+        <w:t>Prototipaje</w:t>
+      </w:r>
+      <w:proofErr w:type="spellEnd"/>
       <w:r>
         <w:t>.</w:t>
       </w:r>
     </w:p>
     <w:p>
       <w:pPr>
-        <w:pStyle w:val="Ttulo2"/>
-      </w:pPr>
-      <w:r>
-        <w:t xml:space="preserve">Grosor y </w:t>
-      </w:r>
-      <w:r>
-        <w:t>material del dieléctrico</w:t>
+        <w:pStyle w:val="Ttulo1"/>
+      </w:pPr>
+      <w:r>
+        <w:t xml:space="preserve">Naturaleza del proceso </w:t>
+      </w:r>
+      <w:r>
+        <w:t>grabado del cobre</w:t>
+      </w:r>
+      <w:r>
+        <w:t xml:space="preserve"> </w:t>
+      </w:r>
+      <w:r>
+        <w:t>del sustrato base</w:t>
       </w:r>
       <w:r>
         <w:t>.</w:t>
@@ -467,39 +526,22 @@
     </w:p>
     <w:p>
       <w:pPr>
-        <w:pStyle w:val="Ttulo1"/>
-      </w:pPr>
-      <w:r>
-        <w:t xml:space="preserve">Naturaleza del proceso </w:t>
-      </w:r>
-      <w:r>
-        <w:t>grabado del cobre</w:t>
-      </w:r>
-      <w:r>
-        <w:t xml:space="preserve"> en la master card</w:t>
-      </w:r>
-      <w:r>
-        <w:t>.</w:t>
-      </w:r>
-    </w:p>
-    <w:p>
-      <w:pPr>
         <w:ind w:left="0"/>
       </w:pPr>
       <w:r>
         <w:t>La na</w:t>
       </w:r>
       <w:r>
-        <w:t xml:space="preserve">turaleza del proceso estándar de grabado del cobre en la elaboración placas </w:t>
-      </w:r>
-      <w:r>
-        <w:t>master card DCB</w:t>
-      </w:r>
-      <w:r>
-        <w:t xml:space="preserve"> en electrónica </w:t>
-      </w:r>
-      <w:r>
-        <w:t xml:space="preserve">de potencia </w:t>
+        <w:t>turaleza del proceso estándar de</w:t>
+      </w:r>
+      <w:r>
+        <w:t>l</w:t>
+      </w:r>
+      <w:r>
+        <w:t xml:space="preserve"> grabado del </w:t>
+      </w:r>
+      <w:r>
+        <w:t xml:space="preserve">cobre del sustrato base </w:t>
       </w:r>
       <w:r>
         <w:t xml:space="preserve">nos lleva a la </w:t>
@@ -511,13 +553,20 @@
         <w:t>consideración de diversos aspectos</w:t>
       </w:r>
       <w:r>
+        <w:t>,</w:t>
+      </w:r>
+      <w:r>
         <w:t xml:space="preserve"> </w:t>
       </w:r>
       <w:r>
         <w:t>que son de relevancia a la hora de optar por una tecnología que pueda dar buen resultado</w:t>
       </w:r>
       <w:r>
-        <w:t xml:space="preserve"> a la hora del grabado del cobre por inmersión en una solución ácida</w:t>
+        <w:t xml:space="preserve"> a la hora del grabado del cobre por inmersión </w:t>
+      </w:r>
+      <w:r>
+        <w:lastRenderedPageBreak/>
+        <w:t>en una solución ácida</w:t>
       </w:r>
       <w:r>
         <w:t xml:space="preserve">. La </w:t>
@@ -892,7 +941,22 @@
         <w:pStyle w:val="Ttulo2"/>
       </w:pPr>
       <w:r>
-        <w:t>Adhesión máscara a la master card.</w:t>
+        <w:t xml:space="preserve">Adhesión </w:t>
+      </w:r>
+      <w:r>
+        <w:t xml:space="preserve">de la </w:t>
+      </w:r>
+      <w:r>
+        <w:t xml:space="preserve">máscara </w:t>
+      </w:r>
+      <w:r>
+        <w:t xml:space="preserve">al </w:t>
+      </w:r>
+      <w:r>
+        <w:t>sustrato base</w:t>
+      </w:r>
+      <w:r>
+        <w:t>.</w:t>
       </w:r>
       <w:r>
         <w:t xml:space="preserve"> Solo en e</w:t>
@@ -938,7 +1002,13 @@
         <w:pStyle w:val="Ttulo2"/>
       </w:pPr>
       <w:r>
-        <w:t>Atacado de la master card.</w:t>
+        <w:t xml:space="preserve">Atacado del cobre del </w:t>
+      </w:r>
+      <w:r>
+        <w:t>sustrato base</w:t>
+      </w:r>
+      <w:r>
+        <w:t>.</w:t>
       </w:r>
     </w:p>
     <w:p>
@@ -993,7 +1063,16 @@
         <w:pStyle w:val="Ttulo2"/>
       </w:pPr>
       <w:r>
-        <w:t>Corte de la master card.</w:t>
+        <w:t xml:space="preserve">Corte </w:t>
+      </w:r>
+      <w:r>
+        <w:t xml:space="preserve">del dieléctrico del </w:t>
+      </w:r>
+      <w:r>
+        <w:t>sustrato base</w:t>
+      </w:r>
+      <w:r>
+        <w:t>.</w:t>
       </w:r>
     </w:p>
     <w:p>
@@ -1001,29 +1080,11 @@
         <w:pStyle w:val="Ttulo3"/>
       </w:pPr>
       <w:r>
-        <w:t>Corte de la master-</w:t>
-      </w:r>
-      <w:proofErr w:type="spellStart"/>
-      <w:r>
-        <w:t>card</w:t>
-      </w:r>
-      <w:proofErr w:type="spellEnd"/>
-      <w:r>
-        <w:t xml:space="preserve"> mediante </w:t>
-      </w:r>
-      <w:proofErr w:type="spellStart"/>
-      <w:r>
-        <w:t>diammond</w:t>
-      </w:r>
-      <w:proofErr w:type="spellEnd"/>
-      <w:r>
-        <w:t xml:space="preserve"> </w:t>
-      </w:r>
-      <w:proofErr w:type="spellStart"/>
-      <w:r>
-        <w:t>scriber</w:t>
-      </w:r>
-      <w:proofErr w:type="spellEnd"/>
+        <w:t xml:space="preserve">Corte </w:t>
+      </w:r>
+      <w:r>
+        <w:t>con diamante</w:t>
+      </w:r>
       <w:r>
         <w:t>.</w:t>
       </w:r>
@@ -1033,7 +1094,13 @@
         <w:pStyle w:val="Ttulo3"/>
       </w:pPr>
       <w:r>
-        <w:t>Corte de la master-card mediante láser.</w:t>
+        <w:t xml:space="preserve">Corte </w:t>
+      </w:r>
+      <w:r>
+        <w:t xml:space="preserve">con </w:t>
+      </w:r>
+      <w:r>
+        <w:t>láser.</w:t>
       </w:r>
     </w:p>
     <w:p>
@@ -1049,13 +1116,11 @@
         <w:pStyle w:val="Ttulo3"/>
       </w:pPr>
       <w:r>
-        <w:t xml:space="preserve">Limpieza de los sustratos </w:t>
-      </w:r>
-      <w:proofErr w:type="spellStart"/>
-      <w:r>
-        <w:t>DCBs</w:t>
-      </w:r>
-      <w:proofErr w:type="spellEnd"/>
+        <w:t>Limpieza de los sustratos</w:t>
+      </w:r>
+      <w:r>
+        <w:t xml:space="preserve"> obtenidos</w:t>
+      </w:r>
       <w:r>
         <w:t>.</w:t>
       </w:r>

</xml_diff>

<commit_message>
added content procesado DCs para sustratos en electronica de potencia.docx and other docs
</commit_message>
<xml_diff>
--- a/mysNotasTecnicas/procesado DCBs para sustratos en electronica de potencia.docx
+++ b/mysNotasTecnicas/procesado DCBs para sustratos en electronica de potencia.docx
@@ -393,8 +393,6 @@
       <w:r>
         <w:t xml:space="preserve">para </w:t>
       </w:r>
-      <w:bookmarkStart w:id="0" w:name="_GoBack"/>
-      <w:bookmarkEnd w:id="0"/>
       <w:r>
         <w:t xml:space="preserve">electrónica de </w:t>
       </w:r>
@@ -535,13 +533,28 @@
         <w:t>turaleza del proceso estándar de</w:t>
       </w:r>
       <w:r>
-        <w:t>l</w:t>
-      </w:r>
-      <w:r>
-        <w:t xml:space="preserve"> grabado del </w:t>
-      </w:r>
-      <w:r>
-        <w:t xml:space="preserve">cobre del sustrato base </w:t>
+        <w:t xml:space="preserve"> grabado de</w:t>
+      </w:r>
+      <w:r>
+        <w:t xml:space="preserve"> </w:t>
+      </w:r>
+      <w:r>
+        <w:t xml:space="preserve">cobre </w:t>
+      </w:r>
+      <w:r>
+        <w:t>en</w:t>
+      </w:r>
+      <w:r>
+        <w:t xml:space="preserve"> sustrato</w:t>
+      </w:r>
+      <w:r>
+        <w:t>s</w:t>
+      </w:r>
+      <w:r>
+        <w:t xml:space="preserve"> base </w:t>
+      </w:r>
+      <w:r>
+        <w:t xml:space="preserve">por inmersión en solución acida, </w:t>
       </w:r>
       <w:r>
         <w:t xml:space="preserve">nos lleva a la </w:t>
@@ -553,658 +566,1368 @@
         <w:t>consideración de diversos aspectos</w:t>
       </w:r>
       <w:r>
+        <w:t xml:space="preserve"> </w:t>
+      </w:r>
+      <w:r>
+        <w:t>que son de relevancia</w:t>
+      </w:r>
+      <w:r>
         <w:t>,</w:t>
       </w:r>
       <w:r>
+        <w:t xml:space="preserve"> a la hora de optar por una tecnología que pueda dar buen resultado. La </w:t>
+      </w:r>
+      <w:r>
+        <w:rPr>
+          <w:b/>
+        </w:rPr>
+        <w:lastRenderedPageBreak/>
+        <w:t>resistencia al</w:t>
+      </w:r>
+      <w:r>
+        <w:t xml:space="preserve"> baño </w:t>
+      </w:r>
+      <w:r>
+        <w:rPr>
+          <w:b/>
+        </w:rPr>
+        <w:t>acido</w:t>
+      </w:r>
+      <w:r>
+        <w:rPr>
+          <w:b/>
+        </w:rPr>
+        <w:t xml:space="preserve"> (también lateral)</w:t>
+      </w:r>
+      <w:r>
+        <w:rPr>
+          <w:b/>
+        </w:rPr>
+        <w:t xml:space="preserve"> y tiempo</w:t>
+      </w:r>
+      <w:r>
+        <w:t xml:space="preserve">, resistencia a </w:t>
+      </w:r>
+      <w:r>
+        <w:t xml:space="preserve">la </w:t>
+      </w:r>
+      <w:r>
+        <w:rPr>
+          <w:b/>
+        </w:rPr>
+        <w:t>temperatura</w:t>
+      </w:r>
+      <w:r>
         <w:t xml:space="preserve"> </w:t>
       </w:r>
       <w:r>
-        <w:t>que son de relevancia a la hora de optar por una tecnología que pueda dar buen resultado</w:t>
-      </w:r>
-      <w:r>
-        <w:t xml:space="preserve"> a la hora del grabado del cobre por inmersión </w:t>
-      </w:r>
+        <w:t>y tiempo</w:t>
+      </w:r>
+      <w:r>
+        <w:t>,</w:t>
+      </w:r>
+      <w:r>
+        <w:t xml:space="preserve"> el </w:t>
+      </w:r>
+      <w:r>
+        <w:rPr>
+          <w:b/>
+        </w:rPr>
+        <w:t>grosor de cobre a atacar</w:t>
+      </w:r>
+      <w:r>
+        <w:t>, la</w:t>
+      </w:r>
+      <w:r>
+        <w:t xml:space="preserve"> </w:t>
+      </w:r>
+      <w:r>
+        <w:rPr>
+          <w:b/>
+        </w:rPr>
+        <w:t xml:space="preserve">buena </w:t>
+      </w:r>
+      <w:r>
+        <w:rPr>
+          <w:b/>
+        </w:rPr>
+        <w:t>adherencia</w:t>
+      </w:r>
+      <w:r>
+        <w:rPr>
+          <w:b/>
+        </w:rPr>
+        <w:t xml:space="preserve"> al cobre</w:t>
+      </w:r>
+      <w:r>
+        <w:t xml:space="preserve"> (</w:t>
+      </w:r>
+      <w:r>
+        <w:t>pero no excesiva</w:t>
+      </w:r>
+      <w:r>
+        <w:t>)</w:t>
+      </w:r>
+      <w:r>
+        <w:t>,</w:t>
+      </w:r>
+      <w:r>
+        <w:t xml:space="preserve"> la</w:t>
+      </w:r>
+      <w:r>
+        <w:t xml:space="preserve"> </w:t>
+      </w:r>
+      <w:r>
+        <w:rPr>
+          <w:b/>
+        </w:rPr>
+        <w:t>facil</w:t>
+      </w:r>
+      <w:r>
+        <w:rPr>
+          <w:b/>
+        </w:rPr>
+        <w:t>idad</w:t>
+      </w:r>
+      <w:r>
+        <w:rPr>
+          <w:b/>
+        </w:rPr>
+        <w:t xml:space="preserve"> retirada</w:t>
+      </w:r>
+      <w:r>
+        <w:t xml:space="preserve"> </w:t>
+      </w:r>
+      <w:r>
+        <w:rPr>
+          <w:b/>
+        </w:rPr>
+        <w:t>de la máscara</w:t>
+      </w:r>
+      <w:r>
+        <w:t>,</w:t>
+      </w:r>
+      <w:r>
+        <w:t xml:space="preserve"> placa</w:t>
+      </w:r>
+      <w:r>
+        <w:t xml:space="preserve"> </w:t>
+      </w:r>
+      <w:r>
+        <w:rPr>
+          <w:b/>
+        </w:rPr>
+        <w:t>doble o simple</w:t>
+      </w:r>
+      <w:r>
+        <w:t xml:space="preserve"> cara,</w:t>
+      </w:r>
+      <w:r>
+        <w:t xml:space="preserve"> </w:t>
+      </w:r>
+      <w:r>
+        <w:rPr>
+          <w:b/>
+        </w:rPr>
+        <w:t xml:space="preserve">error de </w:t>
+      </w:r>
+      <w:proofErr w:type="spellStart"/>
+      <w:r>
+        <w:rPr>
+          <w:b/>
+        </w:rPr>
+        <w:t>centraje</w:t>
+      </w:r>
+      <w:proofErr w:type="spellEnd"/>
+      <w:r>
+        <w:rPr>
+          <w:b/>
+        </w:rPr>
+        <w:t xml:space="preserve"> </w:t>
+      </w:r>
+      <w:r>
+        <w:t>(caso doble)</w:t>
+      </w:r>
+      <w:r>
+        <w:t xml:space="preserve"> admisible o el </w:t>
+      </w:r>
+      <w:r>
+        <w:rPr>
+          <w:b/>
+        </w:rPr>
+        <w:t>tamaño de los motivos</w:t>
+      </w:r>
+      <w:r>
+        <w:t xml:space="preserve"> a reproducir,</w:t>
+      </w:r>
+      <w:r>
+        <w:t xml:space="preserve"> son algunos de los aspectos a tener en cuenta.</w:t>
+      </w:r>
+    </w:p>
+    <w:p>
+      <w:pPr>
+        <w:ind w:left="0"/>
+      </w:pPr>
+      <w:r>
+        <w:rPr>
+          <w:b/>
+        </w:rPr>
+        <w:t>Bajo la consideración de dichos aspectos</w:t>
+      </w:r>
+      <w:r>
+        <w:t xml:space="preserve"> y después la experiencia acumulada en la elaboración de placas PCB con diversas técnicas (</w:t>
+      </w:r>
+      <w:r>
+        <w:t xml:space="preserve">Film seco fotosensible, spray fotosensible, </w:t>
+      </w:r>
+      <w:r>
+        <w:t>vinilo adhesivo</w:t>
+      </w:r>
+      <w:r>
+        <w:t>),</w:t>
+      </w:r>
+      <w:r>
+        <w:t xml:space="preserve"> </w:t>
+      </w:r>
+      <w:r>
+        <w:rPr>
+          <w:b/>
+        </w:rPr>
+        <w:t xml:space="preserve">se ha </w:t>
+      </w:r>
+      <w:r>
+        <w:rPr>
+          <w:b/>
+        </w:rPr>
+        <w:t>optado la elaboración de las máscaras con vinilo adhesivo</w:t>
+      </w:r>
+      <w:r>
+        <w:t>.</w:t>
+      </w:r>
+    </w:p>
+    <w:p>
+      <w:pPr>
+        <w:pStyle w:val="Ttulo1"/>
+      </w:pPr>
+      <w:r>
+        <w:t>Tecnología adoptada</w:t>
+      </w:r>
+      <w:r>
+        <w:t>.</w:t>
+      </w:r>
+    </w:p>
+    <w:p>
+      <w:pPr>
+        <w:pStyle w:val="Ttulo2"/>
+      </w:pPr>
+      <w:r>
+        <w:t>Vinilo adhesivo.</w:t>
+      </w:r>
+    </w:p>
+    <w:p>
+      <w:pPr>
+        <w:ind w:left="0"/>
+      </w:pPr>
+      <w:r>
+        <w:t>Las características del vinilo utilizado son las siguientes:</w:t>
+      </w:r>
+    </w:p>
+    <w:tbl>
+      <w:tblPr>
+        <w:tblStyle w:val="Tablaconcuadrcula"/>
+        <w:tblW w:w="0" w:type="auto"/>
+        <w:tblLook w:val="04A0" w:firstRow="1" w:lastRow="0" w:firstColumn="1" w:lastColumn="0" w:noHBand="0" w:noVBand="1"/>
+      </w:tblPr>
+      <w:tblGrid>
+        <w:gridCol w:w="2263"/>
+        <w:gridCol w:w="6231"/>
+      </w:tblGrid>
+      <w:tr>
+        <w:tc>
+          <w:tcPr>
+            <w:tcW w:w="2263" w:type="dxa"/>
+          </w:tcPr>
+          <w:p>
+            <w:pPr>
+              <w:ind w:left="0"/>
+            </w:pPr>
+            <w:r>
+              <w:t>Casa</w:t>
+            </w:r>
+          </w:p>
+        </w:tc>
+        <w:tc>
+          <w:tcPr>
+            <w:tcW w:w="6231" w:type="dxa"/>
+          </w:tcPr>
+          <w:p>
+            <w:pPr>
+              <w:ind w:left="0"/>
+            </w:pPr>
+            <w:proofErr w:type="spellStart"/>
+            <w:r>
+              <w:t>Metamark</w:t>
+            </w:r>
+            <w:proofErr w:type="spellEnd"/>
+            <w:r>
+              <w:t>.</w:t>
+            </w:r>
+          </w:p>
+        </w:tc>
+      </w:tr>
+      <w:tr>
+        <w:tc>
+          <w:tcPr>
+            <w:tcW w:w="2263" w:type="dxa"/>
+          </w:tcPr>
+          <w:p>
+            <w:pPr>
+              <w:ind w:left="0"/>
+            </w:pPr>
+            <w:r>
+              <w:t>Mode</w:t>
+            </w:r>
+            <w:r>
+              <w:t>lo</w:t>
+            </w:r>
+          </w:p>
+        </w:tc>
+        <w:tc>
+          <w:tcPr>
+            <w:tcW w:w="6231" w:type="dxa"/>
+          </w:tcPr>
+          <w:p>
+            <w:pPr>
+              <w:ind w:left="0"/>
+            </w:pPr>
+            <w:r>
+              <w:t>M7 Negro</w:t>
+            </w:r>
+          </w:p>
+        </w:tc>
+      </w:tr>
+      <w:tr>
+        <w:tc>
+          <w:tcPr>
+            <w:tcW w:w="2263" w:type="dxa"/>
+          </w:tcPr>
+          <w:p>
+            <w:pPr>
+              <w:ind w:left="0"/>
+            </w:pPr>
+            <w:r>
+              <w:t>Tipo</w:t>
+            </w:r>
+          </w:p>
+        </w:tc>
+        <w:tc>
+          <w:tcPr>
+            <w:tcW w:w="6231" w:type="dxa"/>
+          </w:tcPr>
+          <w:p>
+            <w:pPr>
+              <w:ind w:left="0"/>
+            </w:pPr>
+            <w:r>
+              <w:t>Polimérico Calandrado 70 µ.</w:t>
+            </w:r>
+            <w:r>
+              <w:t xml:space="preserve"> Adhesivo Acrílico.</w:t>
+            </w:r>
+          </w:p>
+        </w:tc>
+      </w:tr>
+      <w:tr>
+        <w:tc>
+          <w:tcPr>
+            <w:tcW w:w="2263" w:type="dxa"/>
+          </w:tcPr>
+          <w:p>
+            <w:pPr>
+              <w:ind w:left="0"/>
+            </w:pPr>
+            <w:r>
+              <w:t>Vida</w:t>
+            </w:r>
+          </w:p>
+        </w:tc>
+        <w:tc>
+          <w:tcPr>
+            <w:tcW w:w="6231" w:type="dxa"/>
+          </w:tcPr>
+          <w:p>
+            <w:pPr>
+              <w:ind w:left="0"/>
+            </w:pPr>
+            <w:r>
+              <w:t>7 años.</w:t>
+            </w:r>
+          </w:p>
+        </w:tc>
+      </w:tr>
+      <w:tr>
+        <w:tc>
+          <w:tcPr>
+            <w:tcW w:w="2263" w:type="dxa"/>
+          </w:tcPr>
+          <w:p>
+            <w:pPr>
+              <w:ind w:left="0"/>
+            </w:pPr>
+            <w:r>
+              <w:t>Adh</w:t>
+            </w:r>
+            <w:r>
+              <w:t>erencia</w:t>
+            </w:r>
+          </w:p>
+        </w:tc>
+        <w:tc>
+          <w:tcPr>
+            <w:tcW w:w="6231" w:type="dxa"/>
+          </w:tcPr>
+          <w:p>
+            <w:pPr>
+              <w:ind w:left="0"/>
+            </w:pPr>
+            <w:r>
+              <w:t>Permanente.</w:t>
+            </w:r>
+          </w:p>
+        </w:tc>
+      </w:tr>
+      <w:tr>
+        <w:tc>
+          <w:tcPr>
+            <w:tcW w:w="2263" w:type="dxa"/>
+          </w:tcPr>
+          <w:p>
+            <w:pPr>
+              <w:ind w:left="0"/>
+            </w:pPr>
+            <w:r>
+              <w:t>Temperatura trabajo</w:t>
+            </w:r>
+          </w:p>
+        </w:tc>
+        <w:tc>
+          <w:tcPr>
+            <w:tcW w:w="6231" w:type="dxa"/>
+          </w:tcPr>
+          <w:p>
+            <w:pPr>
+              <w:ind w:left="0"/>
+            </w:pPr>
+            <w:r>
+              <w:t xml:space="preserve">+5 a 55 </w:t>
+            </w:r>
+            <w:proofErr w:type="spellStart"/>
+            <w:r>
+              <w:t>ºC</w:t>
+            </w:r>
+            <w:proofErr w:type="spellEnd"/>
+            <w:r>
+              <w:t>.</w:t>
+            </w:r>
+          </w:p>
+        </w:tc>
+      </w:tr>
+    </w:tbl>
+    <w:p>
+      <w:pPr>
+        <w:pStyle w:val="Ttulo2"/>
+      </w:pPr>
+      <w:r>
+        <w:t>Material de transferencia</w:t>
+      </w:r>
+      <w:r>
+        <w:t>.</w:t>
+      </w:r>
+    </w:p>
+    <w:p>
+      <w:pPr>
+        <w:ind w:left="0"/>
+      </w:pPr>
+      <w:r>
+        <w:t>El material de transferencia es un papel adhesivo de adherencia suficientemente alta para poder remover el vinilo de su suporte de papel (bobina) pero lo suficientemente baja como para no despegarlo una vez entra en contacto con el sustrato.</w:t>
+      </w:r>
+    </w:p>
+    <w:p>
+      <w:pPr>
+        <w:pStyle w:val="Ttulo1"/>
+      </w:pPr>
       <w:r>
         <w:lastRenderedPageBreak/>
-        <w:t>en una solución ácida</w:t>
-      </w:r>
-      <w:r>
-        <w:t xml:space="preserve">. La </w:t>
-      </w:r>
-      <w:r>
-        <w:rPr>
-          <w:b/>
-        </w:rPr>
-        <w:t>resistencia al</w:t>
-      </w:r>
-      <w:r>
-        <w:t xml:space="preserve"> baño </w:t>
-      </w:r>
-      <w:r>
-        <w:rPr>
-          <w:b/>
-        </w:rPr>
-        <w:t>acido</w:t>
-      </w:r>
-      <w:r>
-        <w:rPr>
-          <w:b/>
-        </w:rPr>
-        <w:t xml:space="preserve"> (también lateral)</w:t>
-      </w:r>
-      <w:r>
-        <w:rPr>
-          <w:b/>
-        </w:rPr>
-        <w:t xml:space="preserve"> y tiempo</w:t>
-      </w:r>
-      <w:r>
-        <w:t xml:space="preserve">, resistencia a </w:t>
-      </w:r>
-      <w:r>
-        <w:rPr>
-          <w:b/>
-        </w:rPr>
-        <w:t>temperatura</w:t>
-      </w:r>
-      <w:r>
-        <w:t xml:space="preserve"> media</w:t>
-      </w:r>
-      <w:r>
-        <w:t xml:space="preserve"> y tiempo</w:t>
-      </w:r>
-      <w:r>
-        <w:t xml:space="preserve">, </w:t>
-      </w:r>
-      <w:r>
-        <w:rPr>
-          <w:b/>
-        </w:rPr>
-        <w:t xml:space="preserve">buena </w:t>
-      </w:r>
-      <w:r>
-        <w:rPr>
-          <w:b/>
-        </w:rPr>
-        <w:t>adherencia</w:t>
-      </w:r>
-      <w:r>
-        <w:rPr>
-          <w:b/>
-        </w:rPr>
-        <w:t xml:space="preserve"> al cobre</w:t>
-      </w:r>
-      <w:r>
-        <w:rPr>
-          <w:b/>
-        </w:rPr>
-        <w:t>,</w:t>
-      </w:r>
+        <w:t>Fases del proceso.</w:t>
+      </w:r>
+    </w:p>
+    <w:p>
+      <w:pPr>
+        <w:pStyle w:val="Ttulo2"/>
+      </w:pPr>
+      <w:r>
+        <w:t>Preparado de la master-card.</w:t>
+      </w:r>
+    </w:p>
+    <w:p>
+      <w:pPr>
+        <w:pStyle w:val="Ttulo3"/>
+      </w:pPr>
+      <w:r>
+        <w:t>Limpieza.</w:t>
+      </w:r>
+    </w:p>
+    <w:p>
+      <w:pPr>
+        <w:pStyle w:val="Ttulo3"/>
+      </w:pPr>
+      <w:r>
+        <w:t>Secado.</w:t>
+      </w:r>
+    </w:p>
+    <w:p>
+      <w:pPr>
+        <w:pStyle w:val="Ttulo3"/>
+      </w:pPr>
+      <w:r>
+        <w:t>Almacenado.</w:t>
+      </w:r>
+    </w:p>
+    <w:p>
+      <w:pPr>
+        <w:pStyle w:val="Ttulo2"/>
+      </w:pPr>
+      <w:r>
+        <w:t>Diseño de la máscara.</w:t>
+      </w:r>
+    </w:p>
+    <w:p>
+      <w:pPr>
+        <w:pStyle w:val="Ttulo3"/>
+      </w:pPr>
+      <w:r>
+        <w:t xml:space="preserve">Diseño de la mascará para corte con </w:t>
+      </w:r>
+      <w:proofErr w:type="spellStart"/>
+      <w:r>
+        <w:t>cutter</w:t>
+      </w:r>
+      <w:proofErr w:type="spellEnd"/>
+      <w:r>
+        <w:t xml:space="preserve"> plotter.</w:t>
+      </w:r>
+    </w:p>
+    <w:p>
+      <w:pPr>
+        <w:pStyle w:val="Ttulo2"/>
+      </w:pPr>
+      <w:r>
+        <w:t>Fabricación de la máscara.</w:t>
+      </w:r>
+    </w:p>
+    <w:p>
+      <w:pPr>
+        <w:pStyle w:val="Ttulo3"/>
+      </w:pPr>
+      <w:r>
+        <w:t xml:space="preserve">Fabricación de la máscara </w:t>
+      </w:r>
+      <w:r>
+        <w:t xml:space="preserve">TOP y BOTTOM </w:t>
+      </w:r>
+      <w:r>
+        <w:t xml:space="preserve">utilizando </w:t>
+      </w:r>
+      <w:proofErr w:type="spellStart"/>
+      <w:r>
+        <w:t>cutter</w:t>
+      </w:r>
+      <w:proofErr w:type="spellEnd"/>
+      <w:r>
+        <w:t xml:space="preserve"> plotter</w:t>
+      </w:r>
+      <w:r>
+        <w:t xml:space="preserve"> y laser</w:t>
+      </w:r>
+      <w:r>
+        <w:t>.</w:t>
+      </w:r>
+    </w:p>
+    <w:p>
+      <w:pPr>
+        <w:ind w:left="0"/>
+      </w:pPr>
+      <w:r>
+        <w:t>La fabricación de la máscara del TOP y BOTTOM siguen un proceso idéntico, por tanto, en este apartado solo describiremos la fabricación de la máscara del TOP.</w:t>
+      </w:r>
+    </w:p>
+    <w:p>
+      <w:pPr>
+        <w:pStyle w:val="Ttulo4"/>
+      </w:pPr>
+      <w:r>
+        <w:t>Corte del vin</w:t>
+      </w:r>
+      <w:r>
+        <w:t xml:space="preserve">ilo </w:t>
+      </w:r>
+      <w:r>
+        <w:t xml:space="preserve">con </w:t>
+      </w:r>
+      <w:proofErr w:type="spellStart"/>
+      <w:r>
+        <w:t>cutter</w:t>
+      </w:r>
+      <w:proofErr w:type="spellEnd"/>
+      <w:r>
+        <w:t xml:space="preserve"> plotter</w:t>
+      </w:r>
+      <w:r>
+        <w:t>.</w:t>
+      </w:r>
+    </w:p>
+    <w:p>
+      <w:pPr>
+        <w:ind w:left="0"/>
+        <w:rPr>
+          <w:rStyle w:val="nfasissutil"/>
+        </w:rPr>
+      </w:pPr>
+      <w:r>
+        <w:rPr>
+          <w:rStyle w:val="nfasissutil"/>
+        </w:rPr>
+        <w:t>Cargado del papel</w:t>
+      </w:r>
+    </w:p>
+    <w:p>
+      <w:pPr>
+        <w:ind w:left="0"/>
+      </w:pPr>
+      <w:r>
+        <w:t>Cargaremos</w:t>
+      </w:r>
+      <w:r>
+        <w:t xml:space="preserve"> el rollo de vinilo en el plotter de corte usando el porta-rollos que puede acoplarse a este por la parte posterior.</w:t>
+      </w:r>
+      <w:bookmarkStart w:id="0" w:name="_GoBack"/>
+      <w:bookmarkEnd w:id="0"/>
       <w:r>
         <w:t xml:space="preserve"> </w:t>
       </w:r>
-      <w:r>
-        <w:t>pero no excesiva</w:t>
+    </w:p>
+    <w:p>
+      <w:pPr>
+        <w:ind w:left="0"/>
+      </w:pPr>
+      <w:r>
+        <w:t xml:space="preserve">A continuación, desplazamos los dos rodillos </w:t>
+      </w:r>
+      <w:r>
+        <w:t>móviles</w:t>
+      </w:r>
+      <w:r>
+        <w:t xml:space="preserve"> para ajustarlos sobre las marcas blancas, dependiendo del lugar y área que queramos utilizar.</w:t>
       </w:r>
       <w:r>
         <w:t xml:space="preserve"> </w:t>
       </w:r>
-      <w:r>
-        <w:t>o</w:t>
+    </w:p>
+    <w:p>
+      <w:pPr>
+        <w:ind w:left="0"/>
+      </w:pPr>
+      <w:r>
+        <w:t>Acto seguido, bajamos la palanca (evitando cualquier pliegue del vinilo) que permite presionar los rodillos móviles contra el rodillo base.</w:t>
       </w:r>
       <w:r>
         <w:t xml:space="preserve"> </w:t>
       </w:r>
-      <w:r>
-        <w:rPr>
-          <w:b/>
-        </w:rPr>
-        <w:t>fácil retirada</w:t>
+    </w:p>
+    <w:p>
+      <w:pPr>
+        <w:ind w:left="0"/>
+      </w:pPr>
+      <w:r>
+        <w:t>Finalmente, indicamos a la máquina que vamos a trabajar con rollo de vinilo.</w:t>
+      </w:r>
+    </w:p>
+    <w:p>
+      <w:pPr>
+        <w:ind w:left="0"/>
+        <w:rPr>
+          <w:rStyle w:val="nfasissutil"/>
+        </w:rPr>
+      </w:pPr>
+      <w:r>
+        <w:rPr>
+          <w:rStyle w:val="nfasissutil"/>
+        </w:rPr>
+        <w:t>Cargado de la cuchilla y ajustes de corte</w:t>
+      </w:r>
+    </w:p>
+    <w:p>
+      <w:pPr>
+        <w:ind w:left="0"/>
+      </w:pPr>
+      <w:r>
+        <w:t>Una vez cargado el vinilo introducimos el porta-cuchillas (y cuchilla) en el cabezal de corte.</w:t>
       </w:r>
       <w:r>
         <w:t xml:space="preserve"> </w:t>
       </w:r>
-      <w:r>
-        <w:rPr>
-          <w:b/>
-        </w:rPr>
-        <w:t>de la máscara</w:t>
-      </w:r>
-      <w:r>
-        <w:t xml:space="preserve"> son algunos de los aspectos a tener en cuenta.</w:t>
-      </w:r>
     </w:p>
     <w:p>
       <w:pPr>
         <w:ind w:left="0"/>
       </w:pPr>
       <w:r>
-        <w:t>Bajo la consideración de dichos aspectos, en el siguiente punto se plantean algunas tecnologías que pueden ser usadas para la fabricación de la máscara.</w:t>
+        <w:t xml:space="preserve">Después de cargar el porta-cuchillas ajustamos en la máquina la velocidad y la fuerza de corte. </w:t>
       </w:r>
     </w:p>
     <w:p>
       <w:pPr>
         <w:ind w:left="0"/>
-      </w:pPr>
+        <w:rPr>
+          <w:rStyle w:val="nfasissutil"/>
+        </w:rPr>
+      </w:pPr>
+      <w:r>
+        <w:rPr>
+          <w:rStyle w:val="nfasissutil"/>
+        </w:rPr>
+        <w:t>Selección del origen de corte</w:t>
+      </w:r>
+    </w:p>
+    <w:p>
+      <w:pPr>
+        <w:ind w:left="0"/>
+      </w:pPr>
+      <w:r>
+        <w:lastRenderedPageBreak/>
+        <w:t>Si fuera necesario podríamos cambiar el origen de trabajo de la máquina tal y como indica el manual de usuario</w:t>
+      </w:r>
+      <w:r>
+        <w:t>.</w:t>
+      </w:r>
+      <w:r>
+        <w:t xml:space="preserve"> Esto nos permitirá trasladar el origen de trabajo a zonas del vinilo que nos interesen, por ejemplo, para evitar zonas del vinilo sobre las que ya hemos trabajado.</w:t>
+      </w:r>
+      <w:r>
+        <w:t xml:space="preserve"> </w:t>
+      </w:r>
+    </w:p>
+    <w:p>
+      <w:pPr>
+        <w:ind w:left="0"/>
+        <w:rPr>
+          <w:rStyle w:val="nfasissutil"/>
+        </w:rPr>
+      </w:pPr>
+    </w:p>
+    <w:p>
+      <w:pPr>
+        <w:pStyle w:val="Prrafodelista"/>
+        <w:numPr>
+          <w:ilvl w:val="0"/>
+          <w:numId w:val="6"/>
+        </w:numPr>
+      </w:pPr>
+      <w:r>
+        <w:t xml:space="preserve">Después de cargar el porta-cuchillas ajustamos en la máquina la velocidad y la fuerza de corte. </w:t>
+      </w:r>
+    </w:p>
+    <w:p>
+      <w:pPr>
+        <w:ind w:left="0"/>
+        <w:rPr>
+          <w:rStyle w:val="nfasissutil"/>
+        </w:rPr>
+      </w:pPr>
+    </w:p>
+    <w:p>
+      <w:pPr>
+        <w:ind w:left="0"/>
+      </w:pPr>
+    </w:p>
+    <w:p>
+      <w:pPr>
+        <w:ind w:left="0"/>
+      </w:pPr>
+      <w:r>
+        <w:rPr>
+          <w:noProof/>
+          <w:lang w:eastAsia="es-ES"/>
+        </w:rPr>
+        <w:drawing>
+          <wp:inline distT="0" distB="0" distL="0" distR="0">
+            <wp:extent cx="3850640" cy="1844040"/>
+            <wp:effectExtent l="0" t="0" r="0" b="3810"/>
+            <wp:docPr id="2" name="Imagen 2"/>
+            <wp:cNvGraphicFramePr>
+              <a:graphicFrameLocks xmlns:a="http://schemas.openxmlformats.org/drawingml/2006/main" noChangeAspect="1"/>
+            </wp:cNvGraphicFramePr>
+            <a:graphic xmlns:a="http://schemas.openxmlformats.org/drawingml/2006/main">
+              <a:graphicData uri="http://schemas.openxmlformats.org/drawingml/2006/picture">
+                <pic:pic xmlns:pic="http://schemas.openxmlformats.org/drawingml/2006/picture">
+                  <pic:nvPicPr>
+                    <pic:cNvPr id="2" name="006 (800x600).jpg"/>
+                    <pic:cNvPicPr/>
+                  </pic:nvPicPr>
+                  <pic:blipFill>
+                    <a:blip r:embed="rId6">
+                      <a:extLst>
+                        <a:ext uri="{BEBA8EAE-BF5A-486C-A8C5-ECC9F3942E4B}">
+                          <a14:imgProps xmlns:a14="http://schemas.microsoft.com/office/drawing/2010/main">
+                            <a14:imgLayer r:embed="rId7">
+                              <a14:imgEffect>
+                                <a14:sharpenSoften amount="14000"/>
+                              </a14:imgEffect>
+                            </a14:imgLayer>
+                          </a14:imgProps>
+                        </a:ext>
+                        <a:ext uri="{28A0092B-C50C-407E-A947-70E740481C1C}">
+                          <a14:useLocalDpi xmlns:a14="http://schemas.microsoft.com/office/drawing/2010/main" val="0"/>
+                        </a:ext>
+                      </a:extLst>
+                    </a:blip>
+                    <a:stretch>
+                      <a:fillRect/>
+                    </a:stretch>
+                  </pic:blipFill>
+                  <pic:spPr>
+                    <a:xfrm>
+                      <a:off x="0" y="0"/>
+                      <a:ext cx="3850640" cy="1844040"/>
+                    </a:xfrm>
+                    <a:prstGeom prst="rect">
+                      <a:avLst/>
+                    </a:prstGeom>
+                  </pic:spPr>
+                </pic:pic>
+              </a:graphicData>
+            </a:graphic>
+          </wp:inline>
+        </w:drawing>
+      </w:r>
+    </w:p>
+    <w:p>
+      <w:pPr>
+        <w:ind w:left="0"/>
+      </w:pPr>
+      <w:r>
+        <w:rPr>
+          <w:noProof/>
+          <w:lang w:eastAsia="es-ES"/>
+        </w:rPr>
+        <w:drawing>
+          <wp:inline distT="0" distB="0" distL="0" distR="0" wp14:anchorId="0B2DA8B2" wp14:editId="71AD6D88">
+            <wp:extent cx="3042920" cy="2611120"/>
+            <wp:effectExtent l="0" t="0" r="5080" b="0"/>
+            <wp:docPr id="3" name="Imagen 3"/>
+            <wp:cNvGraphicFramePr>
+              <a:graphicFrameLocks xmlns:a="http://schemas.openxmlformats.org/drawingml/2006/main" noChangeAspect="1"/>
+            </wp:cNvGraphicFramePr>
+            <a:graphic xmlns:a="http://schemas.openxmlformats.org/drawingml/2006/main">
+              <a:graphicData uri="http://schemas.openxmlformats.org/drawingml/2006/picture">
+                <pic:pic xmlns:pic="http://schemas.openxmlformats.org/drawingml/2006/picture">
+                  <pic:nvPicPr>
+                    <pic:cNvPr id="3" name="007 (800x600).jpg"/>
+                    <pic:cNvPicPr/>
+                  </pic:nvPicPr>
+                  <pic:blipFill>
+                    <a:blip r:embed="rId8">
+                      <a:extLst>
+                        <a:ext uri="{28A0092B-C50C-407E-A947-70E740481C1C}">
+                          <a14:useLocalDpi xmlns:a14="http://schemas.microsoft.com/office/drawing/2010/main" val="0"/>
+                        </a:ext>
+                      </a:extLst>
+                    </a:blip>
+                    <a:stretch>
+                      <a:fillRect/>
+                    </a:stretch>
+                  </pic:blipFill>
+                  <pic:spPr>
+                    <a:xfrm>
+                      <a:off x="0" y="0"/>
+                      <a:ext cx="3042920" cy="2611120"/>
+                    </a:xfrm>
+                    <a:prstGeom prst="rect">
+                      <a:avLst/>
+                    </a:prstGeom>
+                  </pic:spPr>
+                </pic:pic>
+              </a:graphicData>
+            </a:graphic>
+          </wp:inline>
+        </w:drawing>
+      </w:r>
+    </w:p>
+    <w:p>
+      <w:pPr>
+        <w:ind w:left="0"/>
+      </w:pPr>
+    </w:p>
+    <w:p>
+      <w:pPr>
+        <w:pStyle w:val="Ttulo4"/>
+      </w:pPr>
+      <w:r>
+        <w:lastRenderedPageBreak/>
+        <w:t>Adhesión</w:t>
+      </w:r>
+      <w:r>
+        <w:t xml:space="preserve"> del transfer</w:t>
+      </w:r>
+      <w:r>
+        <w:t>.</w:t>
+      </w:r>
+    </w:p>
+    <w:p>
+      <w:r>
+        <w:rPr>
+          <w:noProof/>
+          <w:lang w:eastAsia="es-ES"/>
+        </w:rPr>
+        <w:drawing>
+          <wp:inline distT="0" distB="0" distL="0" distR="0" wp14:anchorId="76BE470F" wp14:editId="7CB91104">
+            <wp:extent cx="3600000" cy="3197368"/>
+            <wp:effectExtent l="0" t="0" r="635" b="3175"/>
+            <wp:docPr id="4" name="Imagen 4"/>
+            <wp:cNvGraphicFramePr>
+              <a:graphicFrameLocks xmlns:a="http://schemas.openxmlformats.org/drawingml/2006/main" noChangeAspect="1"/>
+            </wp:cNvGraphicFramePr>
+            <a:graphic xmlns:a="http://schemas.openxmlformats.org/drawingml/2006/main">
+              <a:graphicData uri="http://schemas.openxmlformats.org/drawingml/2006/picture">
+                <pic:pic xmlns:pic="http://schemas.openxmlformats.org/drawingml/2006/picture">
+                  <pic:nvPicPr>
+                    <pic:cNvPr id="4" name="008 (800x600).jpg"/>
+                    <pic:cNvPicPr/>
+                  </pic:nvPicPr>
+                  <pic:blipFill>
+                    <a:blip r:embed="rId9">
+                      <a:extLst>
+                        <a:ext uri="{28A0092B-C50C-407E-A947-70E740481C1C}">
+                          <a14:useLocalDpi xmlns:a14="http://schemas.microsoft.com/office/drawing/2010/main" val="0"/>
+                        </a:ext>
+                      </a:extLst>
+                    </a:blip>
+                    <a:stretch>
+                      <a:fillRect/>
+                    </a:stretch>
+                  </pic:blipFill>
+                  <pic:spPr>
+                    <a:xfrm>
+                      <a:off x="0" y="0"/>
+                      <a:ext cx="3600000" cy="3197368"/>
+                    </a:xfrm>
+                    <a:prstGeom prst="rect">
+                      <a:avLst/>
+                    </a:prstGeom>
+                  </pic:spPr>
+                </pic:pic>
+              </a:graphicData>
+            </a:graphic>
+          </wp:inline>
+        </w:drawing>
+      </w:r>
+    </w:p>
+    <w:p>
+      <w:r>
+        <w:rPr>
+          <w:noProof/>
+          <w:lang w:eastAsia="es-ES"/>
+        </w:rPr>
+        <w:drawing>
+          <wp:inline distT="0" distB="0" distL="0" distR="0" wp14:anchorId="0A1B69F9" wp14:editId="58BD1E4B">
+            <wp:extent cx="3600000" cy="3464916"/>
+            <wp:effectExtent l="0" t="0" r="635" b="2540"/>
+            <wp:docPr id="5" name="Imagen 5"/>
+            <wp:cNvGraphicFramePr>
+              <a:graphicFrameLocks xmlns:a="http://schemas.openxmlformats.org/drawingml/2006/main" noChangeAspect="1"/>
+            </wp:cNvGraphicFramePr>
+            <a:graphic xmlns:a="http://schemas.openxmlformats.org/drawingml/2006/main">
+              <a:graphicData uri="http://schemas.openxmlformats.org/drawingml/2006/picture">
+                <pic:pic xmlns:pic="http://schemas.openxmlformats.org/drawingml/2006/picture">
+                  <pic:nvPicPr>
+                    <pic:cNvPr id="5" name="009 (800x600).jpg"/>
+                    <pic:cNvPicPr/>
+                  </pic:nvPicPr>
+                  <pic:blipFill>
+                    <a:blip r:embed="rId10">
+                      <a:extLst>
+                        <a:ext uri="{28A0092B-C50C-407E-A947-70E740481C1C}">
+                          <a14:useLocalDpi xmlns:a14="http://schemas.microsoft.com/office/drawing/2010/main" val="0"/>
+                        </a:ext>
+                      </a:extLst>
+                    </a:blip>
+                    <a:stretch>
+                      <a:fillRect/>
+                    </a:stretch>
+                  </pic:blipFill>
+                  <pic:spPr>
+                    <a:xfrm>
+                      <a:off x="0" y="0"/>
+                      <a:ext cx="3600000" cy="3464916"/>
+                    </a:xfrm>
+                    <a:prstGeom prst="rect">
+                      <a:avLst/>
+                    </a:prstGeom>
+                  </pic:spPr>
+                </pic:pic>
+              </a:graphicData>
+            </a:graphic>
+          </wp:inline>
+        </w:drawing>
+      </w:r>
+    </w:p>
+    <w:p>
+      <w:pPr>
+        <w:pStyle w:val="Ttulo4"/>
+      </w:pPr>
+      <w:r>
+        <w:lastRenderedPageBreak/>
+        <w:t>Apertura de la ventana en la parte posterior, con el láser</w:t>
+      </w:r>
+      <w:r>
+        <w:t>.</w:t>
+      </w:r>
+    </w:p>
+    <w:p>
+      <w:r>
+        <w:rPr>
+          <w:noProof/>
+          <w:lang w:eastAsia="es-ES"/>
+        </w:rPr>
+        <w:drawing>
+          <wp:inline distT="0" distB="0" distL="0" distR="0" wp14:anchorId="76824379" wp14:editId="7E636C6B">
+            <wp:extent cx="3195320" cy="2651760"/>
+            <wp:effectExtent l="0" t="0" r="5080" b="0"/>
+            <wp:docPr id="6" name="Imagen 6"/>
+            <wp:cNvGraphicFramePr>
+              <a:graphicFrameLocks xmlns:a="http://schemas.openxmlformats.org/drawingml/2006/main" noChangeAspect="1"/>
+            </wp:cNvGraphicFramePr>
+            <a:graphic xmlns:a="http://schemas.openxmlformats.org/drawingml/2006/main">
+              <a:graphicData uri="http://schemas.openxmlformats.org/drawingml/2006/picture">
+                <pic:pic xmlns:pic="http://schemas.openxmlformats.org/drawingml/2006/picture">
+                  <pic:nvPicPr>
+                    <pic:cNvPr id="6" name="010 (800x600).jpg"/>
+                    <pic:cNvPicPr/>
+                  </pic:nvPicPr>
+                  <pic:blipFill>
+                    <a:blip r:embed="rId11">
+                      <a:extLst>
+                        <a:ext uri="{28A0092B-C50C-407E-A947-70E740481C1C}">
+                          <a14:useLocalDpi xmlns:a14="http://schemas.microsoft.com/office/drawing/2010/main" val="0"/>
+                        </a:ext>
+                      </a:extLst>
+                    </a:blip>
+                    <a:stretch>
+                      <a:fillRect/>
+                    </a:stretch>
+                  </pic:blipFill>
+                  <pic:spPr>
+                    <a:xfrm>
+                      <a:off x="0" y="0"/>
+                      <a:ext cx="3195320" cy="2651760"/>
+                    </a:xfrm>
+                    <a:prstGeom prst="rect">
+                      <a:avLst/>
+                    </a:prstGeom>
+                  </pic:spPr>
+                </pic:pic>
+              </a:graphicData>
+            </a:graphic>
+          </wp:inline>
+        </w:drawing>
+      </w:r>
+    </w:p>
+    <w:p>
+      <w:pPr>
+        <w:pStyle w:val="Ttulo2"/>
+      </w:pPr>
+      <w:r>
+        <w:lastRenderedPageBreak/>
+        <w:t xml:space="preserve">Adhesión </w:t>
+      </w:r>
+      <w:r>
+        <w:t xml:space="preserve">de la </w:t>
+      </w:r>
+      <w:r>
+        <w:t xml:space="preserve">máscara </w:t>
+      </w:r>
+      <w:r>
+        <w:t xml:space="preserve">al </w:t>
+      </w:r>
+      <w:r>
+        <w:t>sustrato base</w:t>
+      </w:r>
+      <w:r>
+        <w:t>.</w:t>
+      </w:r>
+    </w:p>
+    <w:p>
+      <w:pPr>
+        <w:pStyle w:val="Ttulo3"/>
+      </w:pPr>
+      <w:r>
+        <w:t>Adhesión de la máscara del top.</w:t>
+      </w:r>
+    </w:p>
+    <w:p>
+      <w:pPr>
+        <w:pStyle w:val="Ttulo3"/>
+      </w:pPr>
+      <w:r>
+        <w:t xml:space="preserve">Adhesión de la máscara del </w:t>
+      </w:r>
+      <w:proofErr w:type="spellStart"/>
+      <w:r>
+        <w:t>bottom</w:t>
+      </w:r>
+      <w:proofErr w:type="spellEnd"/>
+      <w:r>
+        <w:t>.</w:t>
+      </w:r>
+    </w:p>
+    <w:p>
+      <w:pPr>
+        <w:pStyle w:val="Ttulo2"/>
+      </w:pPr>
+      <w:r>
+        <w:t xml:space="preserve">Atacado del cobre del </w:t>
+      </w:r>
+      <w:r>
+        <w:t>sustrato base</w:t>
+      </w:r>
+      <w:r>
+        <w:t>.</w:t>
+      </w:r>
+    </w:p>
+    <w:p>
+      <w:pPr>
+        <w:pStyle w:val="Ttulo3"/>
+      </w:pPr>
+      <w:r>
+        <w:t xml:space="preserve">Preparado de la solución para el </w:t>
+      </w:r>
+      <w:r>
+        <w:t>grabado del cobre</w:t>
+      </w:r>
+      <w:r>
+        <w:t>.</w:t>
+      </w:r>
+    </w:p>
+    <w:p>
+      <w:pPr>
+        <w:pStyle w:val="Ttulo3"/>
+      </w:pPr>
+      <w:r>
+        <w:t>Grabado del cobre.</w:t>
+      </w:r>
+    </w:p>
+    <w:p>
+      <w:pPr>
+        <w:pStyle w:val="Ttulo4"/>
+      </w:pPr>
+      <w:r>
+        <w:t>Grabado e</w:t>
+      </w:r>
+      <w:r>
+        <w:t>n “pecera” bajo temperatura controlada y circulación de la solución.</w:t>
+      </w:r>
+    </w:p>
+    <w:p>
+      <w:pPr>
+        <w:pStyle w:val="Ttulo3"/>
+      </w:pPr>
+      <w:r>
+        <w:t xml:space="preserve">Después del </w:t>
+      </w:r>
+      <w:r>
+        <w:t>grabado</w:t>
+      </w:r>
+      <w:r>
+        <w:t>.</w:t>
+      </w:r>
+    </w:p>
+    <w:p>
+      <w:pPr>
+        <w:pStyle w:val="Ttulo2"/>
+      </w:pPr>
+      <w:r>
+        <w:t xml:space="preserve">Corte </w:t>
+      </w:r>
+      <w:r>
+        <w:t xml:space="preserve">del dieléctrico del </w:t>
+      </w:r>
+      <w:r>
+        <w:t>sustrato base</w:t>
+      </w:r>
+      <w:r>
+        <w:t>.</w:t>
+      </w:r>
+    </w:p>
+    <w:p>
+      <w:pPr>
+        <w:pStyle w:val="Ttulo3"/>
+      </w:pPr>
+      <w:r>
+        <w:t xml:space="preserve">Corte </w:t>
+      </w:r>
+      <w:r>
+        <w:t>con diamante</w:t>
+      </w:r>
+      <w:r>
+        <w:t>.</w:t>
+      </w:r>
+    </w:p>
+    <w:p>
+      <w:pPr>
+        <w:pStyle w:val="Ttulo3"/>
+      </w:pPr>
+      <w:r>
+        <w:t xml:space="preserve">Corte </w:t>
+      </w:r>
+      <w:r>
+        <w:t xml:space="preserve">con </w:t>
+      </w:r>
+      <w:r>
+        <w:t>láser.</w:t>
+      </w:r>
+    </w:p>
+    <w:p>
+      <w:pPr>
+        <w:pStyle w:val="Ttulo2"/>
+      </w:pPr>
+      <w:r>
+        <w:t>Limpieza, tratado del cobre y almacenado.</w:t>
+      </w:r>
+    </w:p>
+    <w:p>
+      <w:pPr>
+        <w:pStyle w:val="Ttulo3"/>
+      </w:pPr>
+      <w:r>
+        <w:t>Limpieza de los sustratos</w:t>
+      </w:r>
+      <w:r>
+        <w:t xml:space="preserve"> obtenidos</w:t>
+      </w:r>
+      <w:r>
+        <w:t>.</w:t>
+      </w:r>
+    </w:p>
+    <w:p>
+      <w:pPr>
+        <w:pStyle w:val="Ttulo3"/>
+      </w:pPr>
+      <w:r>
+        <w:t>Tratado del cobre.</w:t>
+      </w:r>
+    </w:p>
+    <w:p>
+      <w:pPr>
+        <w:pStyle w:val="Ttulo3"/>
+      </w:pPr>
+      <w:r>
+        <w:t>Almacenaje.</w:t>
+      </w:r>
     </w:p>
     <w:p>
       <w:pPr>
         <w:pStyle w:val="Ttulo1"/>
       </w:pPr>
       <w:r>
+        <w:t>Resultados</w:t>
+      </w:r>
+    </w:p>
+    <w:p>
+      <w:pPr>
+        <w:pStyle w:val="Ttulo1"/>
+      </w:pPr>
+      <w:r>
+        <w:t>Conclusiones</w:t>
+      </w:r>
+    </w:p>
+    <w:p>
+      <w:pPr>
+        <w:pStyle w:val="Ttulo1"/>
+      </w:pPr>
+      <w:r>
+        <w:t>Propuesta de mejoras</w:t>
+      </w:r>
+    </w:p>
+    <w:p>
+      <w:pPr>
+        <w:pStyle w:val="Ttulo1"/>
+      </w:pPr>
+      <w:r>
+        <w:t>Anexos</w:t>
+      </w:r>
+    </w:p>
+    <w:p/>
+    <w:p>
+      <w:pPr>
+        <w:pStyle w:val="Ttulo2"/>
+      </w:pPr>
+      <w:r>
+        <w:t xml:space="preserve">Anexo 1. Listado de máquinas utilizadas </w:t>
+      </w:r>
+    </w:p>
+    <w:p>
+      <w:pPr>
+        <w:pStyle w:val="Ttulo2"/>
+      </w:pPr>
+      <w:r>
+        <w:t>Anexo 2. Listado de herramientas software utilizadas.</w:t>
+      </w:r>
+    </w:p>
+    <w:p>
+      <w:pPr>
+        <w:pStyle w:val="Ttulo2"/>
+      </w:pPr>
+      <w:r>
+        <w:t>Anexo 3. Listado de utillajes utilizados.</w:t>
+      </w:r>
+    </w:p>
+    <w:p>
+      <w:pPr>
+        <w:pStyle w:val="Ttulo2"/>
+      </w:pPr>
+      <w:r>
+        <w:t>Anexo 4. Listado de herramientas utilizadas.</w:t>
+      </w:r>
+    </w:p>
+    <w:p/>
+    <w:p>
+      <w:proofErr w:type="spellStart"/>
+      <w:r>
         <w:lastRenderedPageBreak/>
-        <w:t xml:space="preserve">Tecnologías planteadas para la fabricación de la máscara. </w:t>
-      </w:r>
-    </w:p>
-    <w:p>
-      <w:pPr>
-        <w:pStyle w:val="Ttulo2"/>
-      </w:pPr>
-      <w:r>
-        <w:t>Spray fotosensible.</w:t>
-      </w:r>
-    </w:p>
-    <w:p>
-      <w:pPr>
-        <w:pStyle w:val="Ttulo2"/>
-      </w:pPr>
-      <w:r>
-        <w:t>Spray no fotosensible.</w:t>
-      </w:r>
-    </w:p>
-    <w:p>
-      <w:pPr>
-        <w:pStyle w:val="Ttulo2"/>
-      </w:pPr>
-      <w:r>
-        <w:t>Film seco fotosensible.</w:t>
-      </w:r>
-    </w:p>
-    <w:p>
-      <w:pPr>
-        <w:pStyle w:val="Ttulo2"/>
-      </w:pPr>
-      <w:r>
-        <w:t>Film seco no fotosensible.</w:t>
-      </w:r>
-    </w:p>
-    <w:p>
-      <w:pPr>
-        <w:pStyle w:val="Ttulo2"/>
-      </w:pPr>
-      <w:r>
-        <w:t>Vinilo adhesivo.</w:t>
-      </w:r>
-    </w:p>
-    <w:p>
-      <w:pPr>
-        <w:pStyle w:val="Ttulo2"/>
-      </w:pPr>
-      <w:r>
-        <w:t>Pros y contras.</w:t>
-      </w:r>
-    </w:p>
-    <w:p>
-      <w:pPr>
-        <w:pStyle w:val="Ttulo1"/>
-      </w:pPr>
-      <w:r>
-        <w:t>Tecnologías probadas.</w:t>
-      </w:r>
-    </w:p>
-    <w:p>
-      <w:pPr>
-        <w:pStyle w:val="Ttulo2"/>
-      </w:pPr>
-      <w:r>
-        <w:t>Spray fotosensible.</w:t>
-      </w:r>
-    </w:p>
-    <w:p>
-      <w:pPr>
-        <w:pStyle w:val="Ttulo2"/>
-      </w:pPr>
-      <w:r>
-        <w:t>Film seco fotosensible.</w:t>
-      </w:r>
-    </w:p>
-    <w:p>
-      <w:pPr>
-        <w:pStyle w:val="Ttulo2"/>
-      </w:pPr>
-      <w:r>
-        <w:t>Vinilo adhesivo.</w:t>
-      </w:r>
-    </w:p>
-    <w:p>
-      <w:pPr>
-        <w:pStyle w:val="Ttulo1"/>
-      </w:pPr>
-      <w:r>
-        <w:t>Tecnologías adoptadas.</w:t>
-      </w:r>
-    </w:p>
-    <w:p>
-      <w:pPr>
-        <w:pStyle w:val="Ttulo2"/>
-      </w:pPr>
-      <w:r>
-        <w:t>Vinilo adhesivo.</w:t>
-      </w:r>
-    </w:p>
-    <w:p>
-      <w:pPr>
-        <w:pStyle w:val="Ttulo1"/>
-      </w:pPr>
-      <w:r>
-        <w:t>Fases del proceso.</w:t>
-      </w:r>
-    </w:p>
-    <w:p>
-      <w:pPr>
-        <w:pStyle w:val="Ttulo2"/>
-      </w:pPr>
-      <w:r>
-        <w:t>Preparado de la master-card.</w:t>
-      </w:r>
-    </w:p>
-    <w:p>
-      <w:pPr>
-        <w:pStyle w:val="Ttulo3"/>
-      </w:pPr>
-      <w:r>
-        <w:t>Limpieza.</w:t>
-      </w:r>
-    </w:p>
-    <w:p>
-      <w:pPr>
-        <w:pStyle w:val="Ttulo3"/>
-      </w:pPr>
-      <w:r>
-        <w:t>Secado.</w:t>
-      </w:r>
-    </w:p>
-    <w:p>
-      <w:pPr>
-        <w:pStyle w:val="Ttulo3"/>
-      </w:pPr>
-      <w:r>
-        <w:t>Almacenado.</w:t>
-      </w:r>
-    </w:p>
-    <w:p>
-      <w:pPr>
-        <w:pStyle w:val="Ttulo2"/>
-      </w:pPr>
-      <w:r>
-        <w:t>Diseño de la máscara.</w:t>
-      </w:r>
-    </w:p>
-    <w:p>
-      <w:pPr>
-        <w:pStyle w:val="Ttulo3"/>
-      </w:pPr>
-      <w:r>
-        <w:t xml:space="preserve">Diseño de la mascará para corte con </w:t>
+        <w:t>Installing</w:t>
+      </w:r>
+      <w:proofErr w:type="spellEnd"/>
+      <w:r>
+        <w:t xml:space="preserve"> </w:t>
       </w:r>
       <w:proofErr w:type="spellStart"/>
       <w:r>
-        <w:t>cutter</w:t>
+        <w:t>the</w:t>
       </w:r>
       <w:proofErr w:type="spellEnd"/>
       <w:r>
-        <w:t xml:space="preserve"> plotter.</w:t>
-      </w:r>
-    </w:p>
-    <w:p>
-      <w:pPr>
-        <w:pStyle w:val="Ttulo3"/>
-      </w:pPr>
-      <w:r>
-        <w:t xml:space="preserve">Diseño de la mascará para corte con </w:t>
-      </w:r>
-      <w:r>
-        <w:t>láser</w:t>
-      </w:r>
-      <w:r>
-        <w:t>.</w:t>
-      </w:r>
-    </w:p>
-    <w:p>
-      <w:pPr>
-        <w:pStyle w:val="Ttulo2"/>
-      </w:pPr>
-      <w:r>
-        <w:t>Fabricación de la máscara.</w:t>
-      </w:r>
-    </w:p>
-    <w:p>
-      <w:pPr>
-        <w:pStyle w:val="Ttulo3"/>
-      </w:pPr>
-      <w:r>
-        <w:t xml:space="preserve">Fabricación de la máscara utilizando </w:t>
+        <w:t xml:space="preserve"> </w:t>
       </w:r>
       <w:proofErr w:type="spellStart"/>
       <w:r>
-        <w:t>cutter</w:t>
+        <w:t>CorelDRAW</w:t>
       </w:r>
       <w:proofErr w:type="spellEnd"/>
       <w:r>
-        <w:t xml:space="preserve"> plotter.</w:t>
-      </w:r>
-    </w:p>
-    <w:p>
-      <w:pPr>
-        <w:pStyle w:val="Ttulo3"/>
-      </w:pPr>
-      <w:r>
-        <w:t>Adhesión y fabricación de la máscara utilizando el láser.</w:t>
-      </w:r>
-    </w:p>
-    <w:p>
-      <w:pPr>
-        <w:pStyle w:val="Ttulo4"/>
-      </w:pPr>
-      <w:r>
-        <w:lastRenderedPageBreak/>
-        <w:t xml:space="preserve">Grabado del </w:t>
-      </w:r>
-      <w:r>
-        <w:t xml:space="preserve">vinito del </w:t>
-      </w:r>
-      <w:r>
-        <w:t>top.</w:t>
-      </w:r>
-    </w:p>
-    <w:p>
-      <w:pPr>
-        <w:pStyle w:val="Ttulo4"/>
-      </w:pPr>
-      <w:r>
-        <w:t xml:space="preserve">Grabado del </w:t>
-      </w:r>
-      <w:r>
-        <w:t xml:space="preserve">vinito del </w:t>
-      </w:r>
-      <w:proofErr w:type="spellStart"/>
-      <w:r>
-        <w:t>bottom</w:t>
-      </w:r>
-      <w:proofErr w:type="spellEnd"/>
-      <w:r>
-        <w:t>.</w:t>
-      </w:r>
-    </w:p>
-    <w:p>
-      <w:pPr>
-        <w:pStyle w:val="Ttulo2"/>
-      </w:pPr>
-      <w:r>
-        <w:t xml:space="preserve">Adhesión </w:t>
-      </w:r>
-      <w:r>
-        <w:t xml:space="preserve">de la </w:t>
-      </w:r>
-      <w:r>
-        <w:t xml:space="preserve">máscara </w:t>
-      </w:r>
-      <w:r>
-        <w:t xml:space="preserve">al </w:t>
-      </w:r>
-      <w:r>
-        <w:t>sustrato base</w:t>
-      </w:r>
-      <w:r>
-        <w:t>.</w:t>
-      </w:r>
-      <w:r>
-        <w:t xml:space="preserve"> Solo en e</w:t>
-      </w:r>
-      <w:r>
-        <w:t xml:space="preserve">l caso de </w:t>
-      </w:r>
-      <w:proofErr w:type="spellStart"/>
-      <w:r>
-        <w:t>cutter</w:t>
-      </w:r>
-      <w:proofErr w:type="spellEnd"/>
-      <w:r>
-        <w:t xml:space="preserve"> plotter. </w:t>
-      </w:r>
-    </w:p>
-    <w:p>
-      <w:pPr>
-        <w:pStyle w:val="Ttulo3"/>
-      </w:pPr>
-      <w:r>
-        <w:t>Adhesión de la máscara del top.</w:t>
-      </w:r>
-    </w:p>
-    <w:p>
-      <w:pPr>
-        <w:pStyle w:val="Ttulo3"/>
-      </w:pPr>
-      <w:r>
-        <w:t xml:space="preserve">Adhesión de la máscara del </w:t>
-      </w:r>
-      <w:proofErr w:type="spellStart"/>
-      <w:r>
-        <w:t>bottom</w:t>
-      </w:r>
-      <w:proofErr w:type="spellEnd"/>
-      <w:r>
-        <w:t>.</w:t>
-      </w:r>
-    </w:p>
-    <w:p>
-      <w:pPr>
-        <w:pStyle w:val="Ttulo2"/>
-      </w:pPr>
-      <w:r>
-        <w:t xml:space="preserve">Atacado del cobre del </w:t>
-      </w:r>
-      <w:r>
-        <w:t>sustrato base</w:t>
-      </w:r>
-      <w:r>
-        <w:t>.</w:t>
-      </w:r>
-    </w:p>
-    <w:p>
-      <w:pPr>
-        <w:pStyle w:val="Ttulo3"/>
-      </w:pPr>
-      <w:r>
-        <w:t xml:space="preserve">Preparado de la solución para el </w:t>
-      </w:r>
-      <w:r>
-        <w:t>grabado del cobre</w:t>
-      </w:r>
-      <w:r>
-        <w:t>.</w:t>
-      </w:r>
-    </w:p>
-    <w:p>
-      <w:pPr>
-        <w:pStyle w:val="Ttulo3"/>
-      </w:pPr>
-      <w:r>
-        <w:t>Grabado del cobre.</w:t>
-      </w:r>
-    </w:p>
-    <w:p>
-      <w:pPr>
-        <w:pStyle w:val="Ttulo4"/>
-      </w:pPr>
-      <w:r>
-        <w:t>Grabado e</w:t>
-      </w:r>
-      <w:r>
-        <w:t>n “pecera” bajo temperatura controlada y circulación de la solución.</w:t>
-      </w:r>
-    </w:p>
-    <w:p>
-      <w:pPr>
-        <w:pStyle w:val="Ttulo3"/>
-      </w:pPr>
-      <w:r>
-        <w:t xml:space="preserve">Después del </w:t>
-      </w:r>
-      <w:r>
-        <w:t>grabado</w:t>
-      </w:r>
-      <w:r>
-        <w:t>.</w:t>
-      </w:r>
-    </w:p>
-    <w:p>
-      <w:pPr>
-        <w:pStyle w:val="Ttulo2"/>
-      </w:pPr>
-      <w:r>
-        <w:t xml:space="preserve">Corte </w:t>
-      </w:r>
-      <w:r>
-        <w:t xml:space="preserve">del dieléctrico del </w:t>
-      </w:r>
-      <w:r>
-        <w:t>sustrato base</w:t>
-      </w:r>
-      <w:r>
-        <w:t>.</w:t>
-      </w:r>
-    </w:p>
-    <w:p>
-      <w:pPr>
-        <w:pStyle w:val="Ttulo3"/>
-      </w:pPr>
-      <w:r>
-        <w:t xml:space="preserve">Corte </w:t>
-      </w:r>
-      <w:r>
-        <w:t>con diamante</w:t>
-      </w:r>
-      <w:r>
-        <w:t>.</w:t>
-      </w:r>
-    </w:p>
-    <w:p>
-      <w:pPr>
-        <w:pStyle w:val="Ttulo3"/>
-      </w:pPr>
-      <w:r>
-        <w:t xml:space="preserve">Corte </w:t>
-      </w:r>
-      <w:r>
-        <w:t xml:space="preserve">con </w:t>
-      </w:r>
-      <w:r>
-        <w:t>láser.</w:t>
-      </w:r>
-    </w:p>
-    <w:p>
-      <w:pPr>
-        <w:pStyle w:val="Ttulo2"/>
-      </w:pPr>
-      <w:r>
-        <w:t>Limpieza, tratado del cobre y almacenado.</w:t>
-      </w:r>
-    </w:p>
-    <w:p>
-      <w:pPr>
-        <w:pStyle w:val="Ttulo3"/>
-      </w:pPr>
-      <w:r>
-        <w:t>Limpieza de los sustratos</w:t>
-      </w:r>
-      <w:r>
-        <w:t xml:space="preserve"> obtenidos</w:t>
-      </w:r>
-      <w:r>
-        <w:t>.</w:t>
-      </w:r>
-    </w:p>
-    <w:p>
-      <w:pPr>
-        <w:pStyle w:val="Ttulo3"/>
-      </w:pPr>
-      <w:r>
-        <w:t>Tratado del cobre.</w:t>
-      </w:r>
-    </w:p>
-    <w:p>
-      <w:pPr>
-        <w:pStyle w:val="Ttulo3"/>
-      </w:pPr>
-      <w:r>
-        <w:t>Almacenaje.</w:t>
-      </w:r>
-    </w:p>
-    <w:p>
-      <w:pPr>
-        <w:pStyle w:val="Ttulo1"/>
-      </w:pPr>
-      <w:r>
-        <w:t>Resultados</w:t>
-      </w:r>
-    </w:p>
-    <w:p>
-      <w:pPr>
-        <w:pStyle w:val="Ttulo1"/>
-      </w:pPr>
-      <w:r>
-        <w:t>Conclusiones</w:t>
-      </w:r>
-    </w:p>
-    <w:p>
-      <w:pPr>
-        <w:pStyle w:val="Ttulo1"/>
-      </w:pPr>
-      <w:r>
-        <w:t>Propuesta de mejoras</w:t>
-      </w:r>
-    </w:p>
-    <w:p>
-      <w:pPr>
-        <w:pStyle w:val="Ttulo1"/>
-      </w:pPr>
-      <w:r>
-        <w:t>Anexos</w:t>
-      </w:r>
-    </w:p>
-    <w:p/>
-    <w:p>
-      <w:pPr>
-        <w:pStyle w:val="Ttulo2"/>
-      </w:pPr>
-      <w:r>
-        <w:lastRenderedPageBreak/>
-        <w:t xml:space="preserve">Anexo 1. Listado de máquinas utilizadas </w:t>
-      </w:r>
-    </w:p>
-    <w:p>
-      <w:pPr>
-        <w:pStyle w:val="Ttulo2"/>
-      </w:pPr>
-      <w:r>
-        <w:t>Anexo 2. Listado de herramientas software utilizadas.</w:t>
-      </w:r>
-    </w:p>
-    <w:p>
-      <w:pPr>
-        <w:pStyle w:val="Ttulo2"/>
-      </w:pPr>
-      <w:r>
-        <w:t>Anexo 3. Listado de utillajes utilizados.</w:t>
-      </w:r>
-    </w:p>
-    <w:p>
-      <w:pPr>
-        <w:pStyle w:val="Ttulo2"/>
-      </w:pPr>
-      <w:r>
-        <w:t>Anexo 4. Listado de herramientas utilizadas.</w:t>
+        <w:t xml:space="preserve"> Plug-In</w:t>
+      </w:r>
+      <w:r>
+        <w:t xml:space="preserve">. </w:t>
       </w:r>
     </w:p>
     <w:p/>
@@ -1499,6 +2222,119 @@
       </w:pPr>
     </w:lvl>
   </w:abstractNum>
+  <w:abstractNum w:abstractNumId="3" w15:restartNumberingAfterBreak="0">
+    <w:nsid w:val="7B3615B9"/>
+    <w:multiLevelType w:val="hybridMultilevel"/>
+    <w:tmpl w:val="72CEC454"/>
+    <w:lvl w:ilvl="0" w:tplc="0C0A0001">
+      <w:start w:val="1"/>
+      <w:numFmt w:val="bullet"/>
+      <w:lvlText w:val=""/>
+      <w:lvlJc w:val="left"/>
+      <w:pPr>
+        <w:ind w:left="720" w:hanging="360"/>
+      </w:pPr>
+      <w:rPr>
+        <w:rFonts w:ascii="Symbol" w:hAnsi="Symbol" w:hint="default"/>
+      </w:rPr>
+    </w:lvl>
+    <w:lvl w:ilvl="1" w:tplc="0C0A0003" w:tentative="1">
+      <w:start w:val="1"/>
+      <w:numFmt w:val="bullet"/>
+      <w:lvlText w:val="o"/>
+      <w:lvlJc w:val="left"/>
+      <w:pPr>
+        <w:ind w:left="1440" w:hanging="360"/>
+      </w:pPr>
+      <w:rPr>
+        <w:rFonts w:ascii="Courier New" w:hAnsi="Courier New" w:cs="Courier New" w:hint="default"/>
+      </w:rPr>
+    </w:lvl>
+    <w:lvl w:ilvl="2" w:tplc="0C0A0005" w:tentative="1">
+      <w:start w:val="1"/>
+      <w:numFmt w:val="bullet"/>
+      <w:lvlText w:val=""/>
+      <w:lvlJc w:val="left"/>
+      <w:pPr>
+        <w:ind w:left="2160" w:hanging="360"/>
+      </w:pPr>
+      <w:rPr>
+        <w:rFonts w:ascii="Wingdings" w:hAnsi="Wingdings" w:hint="default"/>
+      </w:rPr>
+    </w:lvl>
+    <w:lvl w:ilvl="3" w:tplc="0C0A0001" w:tentative="1">
+      <w:start w:val="1"/>
+      <w:numFmt w:val="bullet"/>
+      <w:lvlText w:val=""/>
+      <w:lvlJc w:val="left"/>
+      <w:pPr>
+        <w:ind w:left="2880" w:hanging="360"/>
+      </w:pPr>
+      <w:rPr>
+        <w:rFonts w:ascii="Symbol" w:hAnsi="Symbol" w:hint="default"/>
+      </w:rPr>
+    </w:lvl>
+    <w:lvl w:ilvl="4" w:tplc="0C0A0003" w:tentative="1">
+      <w:start w:val="1"/>
+      <w:numFmt w:val="bullet"/>
+      <w:lvlText w:val="o"/>
+      <w:lvlJc w:val="left"/>
+      <w:pPr>
+        <w:ind w:left="3600" w:hanging="360"/>
+      </w:pPr>
+      <w:rPr>
+        <w:rFonts w:ascii="Courier New" w:hAnsi="Courier New" w:cs="Courier New" w:hint="default"/>
+      </w:rPr>
+    </w:lvl>
+    <w:lvl w:ilvl="5" w:tplc="0C0A0005" w:tentative="1">
+      <w:start w:val="1"/>
+      <w:numFmt w:val="bullet"/>
+      <w:lvlText w:val=""/>
+      <w:lvlJc w:val="left"/>
+      <w:pPr>
+        <w:ind w:left="4320" w:hanging="360"/>
+      </w:pPr>
+      <w:rPr>
+        <w:rFonts w:ascii="Wingdings" w:hAnsi="Wingdings" w:hint="default"/>
+      </w:rPr>
+    </w:lvl>
+    <w:lvl w:ilvl="6" w:tplc="0C0A0001" w:tentative="1">
+      <w:start w:val="1"/>
+      <w:numFmt w:val="bullet"/>
+      <w:lvlText w:val=""/>
+      <w:lvlJc w:val="left"/>
+      <w:pPr>
+        <w:ind w:left="5040" w:hanging="360"/>
+      </w:pPr>
+      <w:rPr>
+        <w:rFonts w:ascii="Symbol" w:hAnsi="Symbol" w:hint="default"/>
+      </w:rPr>
+    </w:lvl>
+    <w:lvl w:ilvl="7" w:tplc="0C0A0003" w:tentative="1">
+      <w:start w:val="1"/>
+      <w:numFmt w:val="bullet"/>
+      <w:lvlText w:val="o"/>
+      <w:lvlJc w:val="left"/>
+      <w:pPr>
+        <w:ind w:left="5760" w:hanging="360"/>
+      </w:pPr>
+      <w:rPr>
+        <w:rFonts w:ascii="Courier New" w:hAnsi="Courier New" w:cs="Courier New" w:hint="default"/>
+      </w:rPr>
+    </w:lvl>
+    <w:lvl w:ilvl="8" w:tplc="0C0A0005" w:tentative="1">
+      <w:start w:val="1"/>
+      <w:numFmt w:val="bullet"/>
+      <w:lvlText w:val=""/>
+      <w:lvlJc w:val="left"/>
+      <w:pPr>
+        <w:ind w:left="6480" w:hanging="360"/>
+      </w:pPr>
+      <w:rPr>
+        <w:rFonts w:ascii="Wingdings" w:hAnsi="Wingdings" w:hint="default"/>
+      </w:rPr>
+    </w:lvl>
+  </w:abstractNum>
   <w:num w:numId="1">
     <w:abstractNumId w:val="1"/>
   </w:num>
@@ -1513,6 +2349,9 @@
   </w:num>
   <w:num w:numId="5">
     <w:abstractNumId w:val="2"/>
+  </w:num>
+  <w:num w:numId="6">
+    <w:abstractNumId w:val="3"/>
   </w:num>
 </w:numbering>
 </file>
@@ -2004,7 +2843,7 @@
     <w:uiPriority w:val="9"/>
     <w:unhideWhenUsed/>
     <w:qFormat/>
-    <w:rsid w:val="00AF3AAB"/>
+    <w:rsid w:val="00E152B3"/>
     <w:pPr>
       <w:keepNext/>
       <w:keepLines/>
@@ -2012,7 +2851,8 @@
         <w:ilvl w:val="3"/>
         <w:numId w:val="3"/>
       </w:numPr>
-      <w:spacing w:before="40" w:after="0"/>
+      <w:spacing w:before="40" w:after="40"/>
+      <w:ind w:left="862" w:hanging="862"/>
       <w:outlineLvl w:val="3"/>
     </w:pPr>
     <w:rPr>
@@ -2249,12 +3089,13 @@
     <w:basedOn w:val="Fuentedeprrafopredeter"/>
     <w:link w:val="Ttulo4"/>
     <w:uiPriority w:val="9"/>
-    <w:rsid w:val="00AF3AAB"/>
+    <w:rsid w:val="00E152B3"/>
     <w:rPr>
       <w:rFonts w:asciiTheme="majorHAnsi" w:eastAsiaTheme="majorEastAsia" w:hAnsiTheme="majorHAnsi" w:cstheme="majorBidi"/>
       <w:i/>
       <w:iCs/>
       <w:color w:val="2E74B5" w:themeColor="accent1" w:themeShade="BF"/>
+      <w:sz w:val="24"/>
     </w:rPr>
   </w:style>
   <w:style w:type="character" w:customStyle="1" w:styleId="Ttulo5Car">
@@ -2324,6 +3165,25 @@
       <w:sz w:val="21"/>
       <w:szCs w:val="21"/>
     </w:rPr>
+  </w:style>
+  <w:style w:type="table" w:styleId="Tablaconcuadrcula">
+    <w:name w:val="Table Grid"/>
+    <w:basedOn w:val="Tablanormal"/>
+    <w:uiPriority w:val="39"/>
+    <w:rsid w:val="009F3771"/>
+    <w:pPr>
+      <w:spacing w:after="0" w:line="240" w:lineRule="auto"/>
+    </w:pPr>
+    <w:tblPr>
+      <w:tblBorders>
+        <w:top w:val="single" w:sz="4" w:space="0" w:color="auto"/>
+        <w:left w:val="single" w:sz="4" w:space="0" w:color="auto"/>
+        <w:bottom w:val="single" w:sz="4" w:space="0" w:color="auto"/>
+        <w:right w:val="single" w:sz="4" w:space="0" w:color="auto"/>
+        <w:insideH w:val="single" w:sz="4" w:space="0" w:color="auto"/>
+        <w:insideV w:val="single" w:sz="4" w:space="0" w:color="auto"/>
+      </w:tblBorders>
+    </w:tblPr>
   </w:style>
 </w:styles>
 </file>

</xml_diff>